<commit_message>
Finished the Mathematical statement
</commit_message>
<xml_diff>
--- a/doc/Final_Report.docx
+++ b/doc/Final_Report.docx
@@ -38,8 +38,6 @@
       <w:r>
         <w:t xml:space="preserve"> method. The report indicates </w:t>
       </w:r>
-      <w:bookmarkStart w:id="0" w:name="_GoBack"/>
-      <w:bookmarkEnd w:id="0"/>
       <w:r>
         <w:t>all</w:t>
       </w:r>
@@ -65,7 +63,23 @@
           <w:sz w:val="23"/>
           <w:szCs w:val="23"/>
         </w:rPr>
-        <w:t xml:space="preserve">. It was found that with ____,_____,_____ the solution of the two-dimensional diffusion equation is ______,___,_____ respectively. When compared to the expected theoretical </w:t>
+        <w:t>. It was found that with ___</w:t>
+      </w:r>
+      <w:proofErr w:type="gramStart"/>
+      <w:r>
+        <w:rPr>
+          <w:sz w:val="23"/>
+          <w:szCs w:val="23"/>
+        </w:rPr>
+        <w:t>_,_</w:t>
+      </w:r>
+      <w:proofErr w:type="gramEnd"/>
+      <w:r>
+        <w:rPr>
+          <w:sz w:val="23"/>
+          <w:szCs w:val="23"/>
+        </w:rPr>
+        <w:t xml:space="preserve">____,_____ the solution of the two-dimensional diffusion equation is ______,___,_____ respectively. When compared to the expected theoretical </w:t>
       </w:r>
       <w:r>
         <w:rPr>
@@ -79,7 +93,23 @@
           <w:sz w:val="23"/>
           <w:szCs w:val="23"/>
         </w:rPr>
-        <w:t xml:space="preserve"> it was found that the applied numerical methods had an error of ____,____,___ when using _____,_____,_____. It was also found that the implicit metho</w:t>
+        <w:t xml:space="preserve"> it was found that the applied numerical methods had an error of ___</w:t>
+      </w:r>
+      <w:proofErr w:type="gramStart"/>
+      <w:r>
+        <w:rPr>
+          <w:sz w:val="23"/>
+          <w:szCs w:val="23"/>
+        </w:rPr>
+        <w:t>_,_</w:t>
+      </w:r>
+      <w:proofErr w:type="gramEnd"/>
+      <w:r>
+        <w:rPr>
+          <w:sz w:val="23"/>
+          <w:szCs w:val="23"/>
+        </w:rPr>
+        <w:t>___,___ when using _____,_____,_____. It was also found that the implicit metho</w:t>
       </w:r>
       <w:r>
         <w:rPr>
@@ -165,480 +195,30 @@
           <w:sz w:val="23"/>
           <w:szCs w:val="23"/>
         </w:rPr>
-        <w:t>Using computer code and numerical methods, more specifically the implicit discretization and the Crank-Nicolson discretization methods, the following two-dimensional diffusion equation is to be solved:</w:t>
+        <w:t xml:space="preserve">Using computer code and numerical methods, more specifically the </w:t>
       </w:r>
-    </w:p>
-    <w:p>
-      <w:pPr>
-        <w:rPr>
-          <w:sz w:val="23"/>
-          <w:szCs w:val="23"/>
-        </w:rPr>
-      </w:pPr>
-    </w:p>
-    <w:p>
-      <w:pPr>
-        <w:rPr>
-          <w:sz w:val="23"/>
-          <w:szCs w:val="23"/>
-        </w:rPr>
-      </w:pPr>
-      <m:oMathPara>
-        <m:oMath>
-          <m:f>
-            <m:fPr>
-              <m:ctrlPr>
-                <w:rPr>
-                  <w:rFonts w:ascii="Cambria Math" w:hAnsi="Cambria Math"/>
-                  <w:i/>
-                  <w:sz w:val="23"/>
-                  <w:szCs w:val="23"/>
-                </w:rPr>
-              </m:ctrlPr>
-            </m:fPr>
-            <m:num>
-              <m:sSup>
-                <m:sSupPr>
-                  <m:ctrlPr>
-                    <w:rPr>
-                      <w:rFonts w:ascii="Cambria Math" w:hAnsi="Cambria Math"/>
-                      <w:i/>
-                      <w:sz w:val="23"/>
-                      <w:szCs w:val="23"/>
-                    </w:rPr>
-                  </m:ctrlPr>
-                </m:sSupPr>
-                <m:e>
-                  <m:r>
-                    <w:rPr>
-                      <w:rFonts w:ascii="Cambria Math" w:hAnsi="Cambria Math"/>
-                      <w:sz w:val="23"/>
-                      <w:szCs w:val="23"/>
-                    </w:rPr>
-                    <m:t>∂</m:t>
-                  </m:r>
-                </m:e>
-                <m:sup>
-                  <m:r>
-                    <w:rPr>
-                      <w:rFonts w:ascii="Cambria Math" w:hAnsi="Cambria Math"/>
-                      <w:sz w:val="23"/>
-                      <w:szCs w:val="23"/>
-                    </w:rPr>
-                    <m:t>2</m:t>
-                  </m:r>
-                </m:sup>
-              </m:sSup>
-              <m:r>
-                <w:rPr>
-                  <w:rFonts w:ascii="Cambria Math" w:hAnsi="Cambria Math"/>
-                  <w:sz w:val="23"/>
-                  <w:szCs w:val="23"/>
-                </w:rPr>
-                <m:t>u</m:t>
-              </m:r>
-            </m:num>
-            <m:den>
-              <m:sSup>
-                <m:sSupPr>
-                  <m:ctrlPr>
-                    <w:rPr>
-                      <w:rFonts w:ascii="Cambria Math" w:hAnsi="Cambria Math"/>
-                      <w:i/>
-                      <w:sz w:val="23"/>
-                      <w:szCs w:val="23"/>
-                    </w:rPr>
-                  </m:ctrlPr>
-                </m:sSupPr>
-                <m:e>
-                  <m:r>
-                    <w:rPr>
-                      <w:rFonts w:ascii="Cambria Math" w:hAnsi="Cambria Math"/>
-                      <w:sz w:val="23"/>
-                      <w:szCs w:val="23"/>
-                    </w:rPr>
-                    <m:t>∂x</m:t>
-                  </m:r>
-                </m:e>
-                <m:sup>
-                  <m:r>
-                    <w:rPr>
-                      <w:rFonts w:ascii="Cambria Math" w:hAnsi="Cambria Math"/>
-                      <w:sz w:val="23"/>
-                      <w:szCs w:val="23"/>
-                    </w:rPr>
-                    <m:t>2</m:t>
-                  </m:r>
-                </m:sup>
-              </m:sSup>
-            </m:den>
-          </m:f>
-          <m:r>
-            <w:rPr>
-              <w:rFonts w:ascii="Cambria Math" w:hAnsi="Cambria Math"/>
-              <w:sz w:val="23"/>
-              <w:szCs w:val="23"/>
-            </w:rPr>
-            <m:t>+</m:t>
-          </m:r>
-          <m:f>
-            <m:fPr>
-              <m:ctrlPr>
-                <w:rPr>
-                  <w:rFonts w:ascii="Cambria Math" w:hAnsi="Cambria Math"/>
-                  <w:i/>
-                  <w:sz w:val="23"/>
-                  <w:szCs w:val="23"/>
-                </w:rPr>
-              </m:ctrlPr>
-            </m:fPr>
-            <m:num>
-              <m:sSup>
-                <m:sSupPr>
-                  <m:ctrlPr>
-                    <w:rPr>
-                      <w:rFonts w:ascii="Cambria Math" w:hAnsi="Cambria Math"/>
-                      <w:i/>
-                      <w:sz w:val="23"/>
-                      <w:szCs w:val="23"/>
-                    </w:rPr>
-                  </m:ctrlPr>
-                </m:sSupPr>
-                <m:e>
-                  <m:r>
-                    <w:rPr>
-                      <w:rFonts w:ascii="Cambria Math" w:hAnsi="Cambria Math"/>
-                      <w:sz w:val="23"/>
-                      <w:szCs w:val="23"/>
-                    </w:rPr>
-                    <m:t>∂</m:t>
-                  </m:r>
-                </m:e>
-                <m:sup>
-                  <m:r>
-                    <w:rPr>
-                      <w:rFonts w:ascii="Cambria Math" w:hAnsi="Cambria Math"/>
-                      <w:sz w:val="23"/>
-                      <w:szCs w:val="23"/>
-                    </w:rPr>
-                    <m:t>2</m:t>
-                  </m:r>
-                </m:sup>
-              </m:sSup>
-              <m:r>
-                <w:rPr>
-                  <w:rFonts w:ascii="Cambria Math" w:hAnsi="Cambria Math"/>
-                  <w:sz w:val="23"/>
-                  <w:szCs w:val="23"/>
-                </w:rPr>
-                <m:t>u</m:t>
-              </m:r>
-            </m:num>
-            <m:den>
-              <m:sSup>
-                <m:sSupPr>
-                  <m:ctrlPr>
-                    <w:rPr>
-                      <w:rFonts w:ascii="Cambria Math" w:hAnsi="Cambria Math"/>
-                      <w:i/>
-                      <w:sz w:val="23"/>
-                      <w:szCs w:val="23"/>
-                    </w:rPr>
-                  </m:ctrlPr>
-                </m:sSupPr>
-                <m:e>
-                  <m:r>
-                    <w:rPr>
-                      <w:rFonts w:ascii="Cambria Math" w:hAnsi="Cambria Math"/>
-                      <w:sz w:val="23"/>
-                      <w:szCs w:val="23"/>
-                    </w:rPr>
-                    <m:t>∂y</m:t>
-                  </m:r>
-                </m:e>
-                <m:sup>
-                  <m:r>
-                    <w:rPr>
-                      <w:rFonts w:ascii="Cambria Math" w:hAnsi="Cambria Math"/>
-                      <w:sz w:val="23"/>
-                      <w:szCs w:val="23"/>
-                    </w:rPr>
-                    <m:t>2</m:t>
-                  </m:r>
-                </m:sup>
-              </m:sSup>
-            </m:den>
-          </m:f>
-          <m:r>
-            <w:rPr>
-              <w:rFonts w:ascii="Cambria Math" w:hAnsi="Cambria Math"/>
-              <w:sz w:val="23"/>
-              <w:szCs w:val="23"/>
-            </w:rPr>
-            <m:t>=</m:t>
-          </m:r>
-          <m:f>
-            <m:fPr>
-              <m:ctrlPr>
-                <w:rPr>
-                  <w:rFonts w:ascii="Cambria Math" w:hAnsi="Cambria Math"/>
-                  <w:i/>
-                  <w:sz w:val="23"/>
-                  <w:szCs w:val="23"/>
-                </w:rPr>
-              </m:ctrlPr>
-            </m:fPr>
-            <m:num>
-              <m:r>
-                <w:rPr>
-                  <w:rFonts w:ascii="Cambria Math" w:hAnsi="Cambria Math"/>
-                  <w:sz w:val="23"/>
-                  <w:szCs w:val="23"/>
-                </w:rPr>
-                <m:t>∂u</m:t>
-              </m:r>
-            </m:num>
-            <m:den>
-              <m:r>
-                <w:rPr>
-                  <w:rFonts w:ascii="Cambria Math" w:hAnsi="Cambria Math"/>
-                  <w:sz w:val="23"/>
-                  <w:szCs w:val="23"/>
-                </w:rPr>
-                <m:t>∂t</m:t>
-              </m:r>
-            </m:den>
-          </m:f>
-        </m:oMath>
-      </m:oMathPara>
-    </w:p>
-    <w:p>
-      <w:pPr>
-        <w:rPr>
-          <w:sz w:val="23"/>
-          <w:szCs w:val="23"/>
-        </w:rPr>
-      </w:pPr>
       <w:r>
         <w:rPr>
           <w:sz w:val="23"/>
           <w:szCs w:val="23"/>
         </w:rPr>
-        <w:t>With domain…</w:t>
+        <w:t>explicit</w:t>
       </w:r>
-    </w:p>
-    <w:p>
-      <w:pPr>
-        <w:rPr>
-          <w:sz w:val="23"/>
-          <w:szCs w:val="23"/>
-        </w:rPr>
-      </w:pPr>
-      <m:oMathPara>
-        <m:oMath>
-          <m:sSub>
-            <m:sSubPr>
-              <m:ctrlPr>
-                <w:rPr>
-                  <w:rFonts w:ascii="Cambria Math" w:hAnsi="Cambria Math"/>
-                  <w:i/>
-                  <w:sz w:val="23"/>
-                  <w:szCs w:val="23"/>
-                </w:rPr>
-              </m:ctrlPr>
-            </m:sSubPr>
-            <m:e>
-              <m:r>
-                <w:rPr>
-                  <w:rFonts w:ascii="Cambria Math" w:hAnsi="Cambria Math"/>
-                  <w:sz w:val="23"/>
-                  <w:szCs w:val="23"/>
-                </w:rPr>
-                <m:t>a</m:t>
-              </m:r>
-            </m:e>
-            <m:sub>
-              <m:r>
-                <w:rPr>
-                  <w:rFonts w:ascii="Cambria Math" w:hAnsi="Cambria Math"/>
-                  <w:sz w:val="23"/>
-                  <w:szCs w:val="23"/>
-                </w:rPr>
-                <m:t>x</m:t>
-              </m:r>
-            </m:sub>
-          </m:sSub>
-          <m:r>
-            <w:rPr>
-              <w:rFonts w:ascii="Cambria Math" w:hAnsi="Cambria Math"/>
-              <w:sz w:val="23"/>
-              <w:szCs w:val="23"/>
-            </w:rPr>
-            <m:t>&lt;x&lt;</m:t>
-          </m:r>
-          <m:sSub>
-            <m:sSubPr>
-              <m:ctrlPr>
-                <w:rPr>
-                  <w:rFonts w:ascii="Cambria Math" w:hAnsi="Cambria Math"/>
-                  <w:i/>
-                  <w:sz w:val="23"/>
-                  <w:szCs w:val="23"/>
-                </w:rPr>
-              </m:ctrlPr>
-            </m:sSubPr>
-            <m:e>
-              <m:r>
-                <w:rPr>
-                  <w:rFonts w:ascii="Cambria Math" w:hAnsi="Cambria Math"/>
-                  <w:sz w:val="23"/>
-                  <w:szCs w:val="23"/>
-                </w:rPr>
-                <m:t>b</m:t>
-              </m:r>
-            </m:e>
-            <m:sub>
-              <m:r>
-                <w:rPr>
-                  <w:rFonts w:ascii="Cambria Math" w:hAnsi="Cambria Math"/>
-                  <w:sz w:val="23"/>
-                  <w:szCs w:val="23"/>
-                </w:rPr>
-                <m:t>x</m:t>
-              </m:r>
-            </m:sub>
-          </m:sSub>
-        </m:oMath>
-      </m:oMathPara>
-    </w:p>
-    <w:p>
-      <w:pPr>
-        <w:rPr>
-          <w:sz w:val="23"/>
-          <w:szCs w:val="23"/>
-        </w:rPr>
-      </w:pPr>
-      <m:oMathPara>
-        <m:oMath>
-          <m:sSub>
-            <m:sSubPr>
-              <m:ctrlPr>
-                <w:rPr>
-                  <w:rFonts w:ascii="Cambria Math" w:hAnsi="Cambria Math"/>
-                  <w:i/>
-                  <w:sz w:val="23"/>
-                  <w:szCs w:val="23"/>
-                </w:rPr>
-              </m:ctrlPr>
-            </m:sSubPr>
-            <m:e>
-              <m:r>
-                <w:rPr>
-                  <w:rFonts w:ascii="Cambria Math" w:hAnsi="Cambria Math"/>
-                  <w:sz w:val="23"/>
-                  <w:szCs w:val="23"/>
-                </w:rPr>
-                <m:t>a</m:t>
-              </m:r>
-            </m:e>
-            <m:sub>
-              <m:r>
-                <w:rPr>
-                  <w:rFonts w:ascii="Cambria Math" w:hAnsi="Cambria Math"/>
-                  <w:sz w:val="23"/>
-                  <w:szCs w:val="23"/>
-                </w:rPr>
-                <m:t>x</m:t>
-              </m:r>
-            </m:sub>
-          </m:sSub>
-          <m:r>
-            <w:rPr>
-              <w:rFonts w:ascii="Cambria Math" w:hAnsi="Cambria Math"/>
-              <w:sz w:val="23"/>
-              <w:szCs w:val="23"/>
-            </w:rPr>
-            <m:t>&lt;x&lt;</m:t>
-          </m:r>
-          <m:sSub>
-            <m:sSubPr>
-              <m:ctrlPr>
-                <w:rPr>
-                  <w:rFonts w:ascii="Cambria Math" w:hAnsi="Cambria Math"/>
-                  <w:i/>
-                  <w:sz w:val="23"/>
-                  <w:szCs w:val="23"/>
-                </w:rPr>
-              </m:ctrlPr>
-            </m:sSubPr>
-            <m:e>
-              <m:r>
-                <w:rPr>
-                  <w:rFonts w:ascii="Cambria Math" w:hAnsi="Cambria Math"/>
-                  <w:sz w:val="23"/>
-                  <w:szCs w:val="23"/>
-                </w:rPr>
-                <m:t>b</m:t>
-              </m:r>
-            </m:e>
-            <m:sub>
-              <m:r>
-                <w:rPr>
-                  <w:rFonts w:ascii="Cambria Math" w:hAnsi="Cambria Math"/>
-                  <w:sz w:val="23"/>
-                  <w:szCs w:val="23"/>
-                </w:rPr>
-                <m:t>x</m:t>
-              </m:r>
-            </m:sub>
-          </m:sSub>
-        </m:oMath>
-      </m:oMathPara>
-    </w:p>
-    <w:p>
-      <w:pPr>
-        <w:rPr>
-          <w:sz w:val="23"/>
-          <w:szCs w:val="23"/>
-        </w:rPr>
-      </w:pPr>
-    </w:p>
-    <w:p>
-      <w:pPr>
-        <w:rPr>
-          <w:sz w:val="23"/>
-          <w:szCs w:val="23"/>
-        </w:rPr>
-      </w:pPr>
+      <w:bookmarkStart w:id="0" w:name="_GoBack"/>
+      <w:bookmarkEnd w:id="0"/>
       <w:r>
         <w:rPr>
           <w:sz w:val="23"/>
           <w:szCs w:val="23"/>
         </w:rPr>
-        <w:t>And with boundary conditions…</w:t>
+        <w:t xml:space="preserve"> and implicit </w:t>
       </w:r>
-    </w:p>
-    <w:p>
-      <w:pPr>
-        <w:rPr>
-          <w:sz w:val="23"/>
-          <w:szCs w:val="23"/>
-        </w:rPr>
-      </w:pPr>
-    </w:p>
-    <w:p>
-      <w:pPr>
-        <w:rPr>
-          <w:sz w:val="23"/>
-          <w:szCs w:val="23"/>
-        </w:rPr>
-      </w:pPr>
       <w:r>
         <w:rPr>
           <w:sz w:val="23"/>
           <w:szCs w:val="23"/>
         </w:rPr>
-        <w:t>Where…</w:t>
+        <w:t>discretization methods, the following two-dimensional diffusion equation is to be solved:</w:t>
       </w:r>
     </w:p>
     <w:p>
@@ -651,77 +231,2138 @@
     </w:p>
     <w:p>
       <w:pPr>
-        <w:rPr>
-          <w:sz w:val="23"/>
-          <w:szCs w:val="23"/>
-        </w:rPr>
-      </w:pPr>
-    </w:p>
-    <w:p>
-      <w:pPr>
-        <w:rPr>
-          <w:sz w:val="23"/>
-          <w:szCs w:val="23"/>
-        </w:rPr>
-      </w:pPr>
-    </w:p>
-    <w:p>
-      <w:pPr>
-        <w:rPr>
-          <w:sz w:val="23"/>
-          <w:szCs w:val="23"/>
-        </w:rPr>
-      </w:pPr>
-    </w:p>
-    <w:p>
-      <w:pPr>
-        <w:rPr>
-          <w:sz w:val="23"/>
-          <w:szCs w:val="23"/>
-        </w:rPr>
-      </w:pPr>
-    </w:p>
-    <w:p>
-      <w:pPr>
-        <w:rPr>
-          <w:sz w:val="23"/>
-          <w:szCs w:val="23"/>
-        </w:rPr>
-      </w:pPr>
-    </w:p>
-    <w:p>
-      <w:pPr>
-        <w:rPr>
-          <w:sz w:val="23"/>
-          <w:szCs w:val="23"/>
-        </w:rPr>
-      </w:pPr>
-    </w:p>
-    <w:p>
-      <w:pPr>
-        <w:rPr>
-          <w:sz w:val="23"/>
-          <w:szCs w:val="23"/>
-        </w:rPr>
-      </w:pPr>
-    </w:p>
-    <w:p>
-      <w:pPr>
-        <w:rPr>
-          <w:sz w:val="23"/>
-          <w:szCs w:val="23"/>
-        </w:rPr>
-      </w:pPr>
-    </w:p>
-    <w:p>
-      <w:pPr>
-        <w:rPr>
-          <w:b/>
-          <w:sz w:val="23"/>
-          <w:szCs w:val="23"/>
-        </w:rPr>
-      </w:pPr>
-    </w:p>
+        <w:spacing w:line="360" w:lineRule="auto"/>
+        <w:jc w:val="both"/>
+        <w:rPr>
+          <w:sz w:val="23"/>
+          <w:szCs w:val="23"/>
+        </w:rPr>
+      </w:pPr>
+      <w:r>
+        <w:rPr>
+          <w:sz w:val="23"/>
+          <w:szCs w:val="23"/>
+        </w:rPr>
+        <w:tab/>
+      </w:r>
+    </w:p>
+    <w:tbl>
+      <w:tblPr>
+        <w:tblStyle w:val="TableGrid"/>
+        <w:tblW w:w="9895" w:type="dxa"/>
+        <w:tblBorders>
+          <w:top w:val="none" w:sz="0" w:space="0" w:color="auto"/>
+          <w:left w:val="none" w:sz="0" w:space="0" w:color="auto"/>
+          <w:bottom w:val="none" w:sz="0" w:space="0" w:color="auto"/>
+          <w:right w:val="none" w:sz="0" w:space="0" w:color="auto"/>
+          <w:insideH w:val="none" w:sz="0" w:space="0" w:color="auto"/>
+          <w:insideV w:val="none" w:sz="0" w:space="0" w:color="auto"/>
+        </w:tblBorders>
+        <w:tblLook w:val="04A0" w:firstRow="1" w:lastRow="0" w:firstColumn="1" w:lastColumn="0" w:noHBand="0" w:noVBand="1"/>
+      </w:tblPr>
+      <w:tblGrid>
+        <w:gridCol w:w="4675"/>
+        <w:gridCol w:w="5220"/>
+      </w:tblGrid>
+      <w:tr>
+        <w:tc>
+          <w:tcPr>
+            <w:tcW w:w="4675" w:type="dxa"/>
+          </w:tcPr>
+          <w:p>
+            <w:pPr>
+              <w:rPr>
+                <w:sz w:val="23"/>
+                <w:szCs w:val="23"/>
+              </w:rPr>
+            </w:pPr>
+            <m:oMathPara>
+              <m:oMath>
+                <m:f>
+                  <m:fPr>
+                    <m:ctrlPr>
+                      <w:rPr>
+                        <w:rFonts w:ascii="Cambria Math" w:hAnsi="Cambria Math"/>
+                        <w:i/>
+                        <w:sz w:val="23"/>
+                        <w:szCs w:val="23"/>
+                      </w:rPr>
+                    </m:ctrlPr>
+                  </m:fPr>
+                  <m:num>
+                    <m:sSup>
+                      <m:sSupPr>
+                        <m:ctrlPr>
+                          <w:rPr>
+                            <w:rFonts w:ascii="Cambria Math" w:hAnsi="Cambria Math"/>
+                            <w:i/>
+                            <w:sz w:val="23"/>
+                            <w:szCs w:val="23"/>
+                          </w:rPr>
+                        </m:ctrlPr>
+                      </m:sSupPr>
+                      <m:e>
+                        <m:r>
+                          <w:rPr>
+                            <w:rFonts w:ascii="Cambria Math" w:hAnsi="Cambria Math"/>
+                            <w:sz w:val="23"/>
+                            <w:szCs w:val="23"/>
+                          </w:rPr>
+                          <m:t>∂</m:t>
+                        </m:r>
+                      </m:e>
+                      <m:sup>
+                        <m:r>
+                          <w:rPr>
+                            <w:rFonts w:ascii="Cambria Math" w:hAnsi="Cambria Math"/>
+                            <w:sz w:val="23"/>
+                            <w:szCs w:val="23"/>
+                          </w:rPr>
+                          <m:t>2</m:t>
+                        </m:r>
+                      </m:sup>
+                    </m:sSup>
+                    <m:r>
+                      <w:rPr>
+                        <w:rFonts w:ascii="Cambria Math" w:hAnsi="Cambria Math"/>
+                        <w:sz w:val="23"/>
+                        <w:szCs w:val="23"/>
+                      </w:rPr>
+                      <m:t>u</m:t>
+                    </m:r>
+                  </m:num>
+                  <m:den>
+                    <m:sSup>
+                      <m:sSupPr>
+                        <m:ctrlPr>
+                          <w:rPr>
+                            <w:rFonts w:ascii="Cambria Math" w:hAnsi="Cambria Math"/>
+                            <w:i/>
+                            <w:sz w:val="23"/>
+                            <w:szCs w:val="23"/>
+                          </w:rPr>
+                        </m:ctrlPr>
+                      </m:sSupPr>
+                      <m:e>
+                        <m:r>
+                          <w:rPr>
+                            <w:rFonts w:ascii="Cambria Math" w:hAnsi="Cambria Math"/>
+                            <w:sz w:val="23"/>
+                            <w:szCs w:val="23"/>
+                          </w:rPr>
+                          <m:t>∂x</m:t>
+                        </m:r>
+                      </m:e>
+                      <m:sup>
+                        <m:r>
+                          <w:rPr>
+                            <w:rFonts w:ascii="Cambria Math" w:hAnsi="Cambria Math"/>
+                            <w:sz w:val="23"/>
+                            <w:szCs w:val="23"/>
+                          </w:rPr>
+                          <m:t>2</m:t>
+                        </m:r>
+                      </m:sup>
+                    </m:sSup>
+                  </m:den>
+                </m:f>
+                <m:r>
+                  <w:rPr>
+                    <w:rFonts w:ascii="Cambria Math" w:hAnsi="Cambria Math"/>
+                    <w:sz w:val="23"/>
+                    <w:szCs w:val="23"/>
+                  </w:rPr>
+                  <m:t>+</m:t>
+                </m:r>
+                <m:f>
+                  <m:fPr>
+                    <m:ctrlPr>
+                      <w:rPr>
+                        <w:rFonts w:ascii="Cambria Math" w:hAnsi="Cambria Math"/>
+                        <w:i/>
+                        <w:sz w:val="23"/>
+                        <w:szCs w:val="23"/>
+                      </w:rPr>
+                    </m:ctrlPr>
+                  </m:fPr>
+                  <m:num>
+                    <m:sSup>
+                      <m:sSupPr>
+                        <m:ctrlPr>
+                          <w:rPr>
+                            <w:rFonts w:ascii="Cambria Math" w:hAnsi="Cambria Math"/>
+                            <w:i/>
+                            <w:sz w:val="23"/>
+                            <w:szCs w:val="23"/>
+                          </w:rPr>
+                        </m:ctrlPr>
+                      </m:sSupPr>
+                      <m:e>
+                        <m:r>
+                          <w:rPr>
+                            <w:rFonts w:ascii="Cambria Math" w:hAnsi="Cambria Math"/>
+                            <w:sz w:val="23"/>
+                            <w:szCs w:val="23"/>
+                          </w:rPr>
+                          <m:t>∂</m:t>
+                        </m:r>
+                      </m:e>
+                      <m:sup>
+                        <m:r>
+                          <w:rPr>
+                            <w:rFonts w:ascii="Cambria Math" w:hAnsi="Cambria Math"/>
+                            <w:sz w:val="23"/>
+                            <w:szCs w:val="23"/>
+                          </w:rPr>
+                          <m:t>2</m:t>
+                        </m:r>
+                      </m:sup>
+                    </m:sSup>
+                    <m:r>
+                      <w:rPr>
+                        <w:rFonts w:ascii="Cambria Math" w:hAnsi="Cambria Math"/>
+                        <w:sz w:val="23"/>
+                        <w:szCs w:val="23"/>
+                      </w:rPr>
+                      <m:t>u</m:t>
+                    </m:r>
+                  </m:num>
+                  <m:den>
+                    <m:sSup>
+                      <m:sSupPr>
+                        <m:ctrlPr>
+                          <w:rPr>
+                            <w:rFonts w:ascii="Cambria Math" w:hAnsi="Cambria Math"/>
+                            <w:i/>
+                            <w:sz w:val="23"/>
+                            <w:szCs w:val="23"/>
+                          </w:rPr>
+                        </m:ctrlPr>
+                      </m:sSupPr>
+                      <m:e>
+                        <m:r>
+                          <w:rPr>
+                            <w:rFonts w:ascii="Cambria Math" w:hAnsi="Cambria Math"/>
+                            <w:sz w:val="23"/>
+                            <w:szCs w:val="23"/>
+                          </w:rPr>
+                          <m:t>∂y</m:t>
+                        </m:r>
+                      </m:e>
+                      <m:sup>
+                        <m:r>
+                          <w:rPr>
+                            <w:rFonts w:ascii="Cambria Math" w:hAnsi="Cambria Math"/>
+                            <w:sz w:val="23"/>
+                            <w:szCs w:val="23"/>
+                          </w:rPr>
+                          <m:t>2</m:t>
+                        </m:r>
+                      </m:sup>
+                    </m:sSup>
+                  </m:den>
+                </m:f>
+                <m:r>
+                  <w:rPr>
+                    <w:rFonts w:ascii="Cambria Math" w:hAnsi="Cambria Math"/>
+                    <w:sz w:val="23"/>
+                    <w:szCs w:val="23"/>
+                  </w:rPr>
+                  <m:t>=</m:t>
+                </m:r>
+                <m:f>
+                  <m:fPr>
+                    <m:ctrlPr>
+                      <w:rPr>
+                        <w:rFonts w:ascii="Cambria Math" w:hAnsi="Cambria Math"/>
+                        <w:i/>
+                        <w:sz w:val="23"/>
+                        <w:szCs w:val="23"/>
+                      </w:rPr>
+                    </m:ctrlPr>
+                  </m:fPr>
+                  <m:num>
+                    <m:r>
+                      <w:rPr>
+                        <w:rFonts w:ascii="Cambria Math" w:hAnsi="Cambria Math"/>
+                        <w:sz w:val="23"/>
+                        <w:szCs w:val="23"/>
+                      </w:rPr>
+                      <m:t>∂u</m:t>
+                    </m:r>
+                  </m:num>
+                  <m:den>
+                    <m:r>
+                      <w:rPr>
+                        <w:rFonts w:ascii="Cambria Math" w:hAnsi="Cambria Math"/>
+                        <w:sz w:val="23"/>
+                        <w:szCs w:val="23"/>
+                      </w:rPr>
+                      <m:t>∂t</m:t>
+                    </m:r>
+                  </m:den>
+                </m:f>
+              </m:oMath>
+            </m:oMathPara>
+          </w:p>
+          <w:p>
+            <w:pPr>
+              <w:rPr>
+                <w:sz w:val="23"/>
+                <w:szCs w:val="23"/>
+              </w:rPr>
+            </w:pPr>
+          </w:p>
+          <w:p>
+            <w:pPr>
+              <w:spacing w:line="360" w:lineRule="auto"/>
+              <w:jc w:val="both"/>
+              <w:rPr>
+                <w:sz w:val="23"/>
+                <w:szCs w:val="23"/>
+              </w:rPr>
+            </w:pPr>
+          </w:p>
+        </w:tc>
+        <w:tc>
+          <w:tcPr>
+            <w:tcW w:w="5220" w:type="dxa"/>
+          </w:tcPr>
+          <w:p>
+            <w:pPr>
+              <w:spacing w:line="360" w:lineRule="auto"/>
+              <w:jc w:val="both"/>
+              <w:rPr>
+                <w:sz w:val="23"/>
+                <w:szCs w:val="23"/>
+              </w:rPr>
+            </w:pPr>
+            <m:oMathPara>
+              <m:oMath>
+                <m:sSub>
+                  <m:sSubPr>
+                    <m:ctrlPr>
+                      <w:rPr>
+                        <w:rFonts w:ascii="Cambria Math" w:hAnsi="Cambria Math"/>
+                        <w:i/>
+                        <w:sz w:val="23"/>
+                        <w:szCs w:val="23"/>
+                      </w:rPr>
+                    </m:ctrlPr>
+                  </m:sSubPr>
+                  <m:e>
+                    <m:r>
+                      <w:rPr>
+                        <w:rFonts w:ascii="Cambria Math" w:hAnsi="Cambria Math"/>
+                        <w:sz w:val="23"/>
+                        <w:szCs w:val="23"/>
+                      </w:rPr>
+                      <m:t>b</m:t>
+                    </m:r>
+                  </m:e>
+                  <m:sub>
+                    <m:r>
+                      <w:rPr>
+                        <w:rFonts w:ascii="Cambria Math" w:hAnsi="Cambria Math"/>
+                        <w:sz w:val="23"/>
+                        <w:szCs w:val="23"/>
+                      </w:rPr>
+                      <m:t>x</m:t>
+                    </m:r>
+                  </m:sub>
+                </m:sSub>
+                <m:r>
+                  <w:rPr>
+                    <w:rFonts w:ascii="Cambria Math" w:hAnsi="Cambria Math"/>
+                    <w:sz w:val="23"/>
+                    <w:szCs w:val="23"/>
+                  </w:rPr>
+                  <m:t>=</m:t>
+                </m:r>
+                <m:sSub>
+                  <m:sSubPr>
+                    <m:ctrlPr>
+                      <w:rPr>
+                        <w:rFonts w:ascii="Cambria Math" w:hAnsi="Cambria Math"/>
+                        <w:i/>
+                        <w:sz w:val="23"/>
+                        <w:szCs w:val="23"/>
+                      </w:rPr>
+                    </m:ctrlPr>
+                  </m:sSubPr>
+                  <m:e>
+                    <m:r>
+                      <w:rPr>
+                        <w:rFonts w:ascii="Cambria Math" w:hAnsi="Cambria Math"/>
+                        <w:sz w:val="23"/>
+                        <w:szCs w:val="23"/>
+                      </w:rPr>
+                      <m:t>b</m:t>
+                    </m:r>
+                  </m:e>
+                  <m:sub>
+                    <m:r>
+                      <w:rPr>
+                        <w:rFonts w:ascii="Cambria Math" w:hAnsi="Cambria Math"/>
+                        <w:sz w:val="23"/>
+                        <w:szCs w:val="23"/>
+                      </w:rPr>
+                      <m:t>y</m:t>
+                    </m:r>
+                  </m:sub>
+                </m:sSub>
+                <m:r>
+                  <w:rPr>
+                    <w:rFonts w:ascii="Cambria Math" w:hAnsi="Cambria Math"/>
+                    <w:sz w:val="23"/>
+                    <w:szCs w:val="23"/>
+                  </w:rPr>
+                  <m:t>=</m:t>
+                </m:r>
+                <m:r>
+                  <w:rPr>
+                    <w:rFonts w:ascii="Cambria Math" w:hAnsi="Cambria Math"/>
+                    <w:sz w:val="23"/>
+                    <w:szCs w:val="23"/>
+                  </w:rPr>
+                  <m:t>π</m:t>
+                </m:r>
+                <m:r>
+                  <w:rPr>
+                    <w:rFonts w:ascii="Cambria Math" w:hAnsi="Cambria Math"/>
+                    <w:sz w:val="23"/>
+                    <w:szCs w:val="23"/>
+                  </w:rPr>
+                  <w:br/>
+                </m:r>
+              </m:oMath>
+              <m:oMath>
+                <m:sSub>
+                  <m:sSubPr>
+                    <m:ctrlPr>
+                      <w:rPr>
+                        <w:rFonts w:ascii="Cambria Math" w:hAnsi="Cambria Math"/>
+                        <w:i/>
+                        <w:sz w:val="23"/>
+                        <w:szCs w:val="23"/>
+                      </w:rPr>
+                    </m:ctrlPr>
+                  </m:sSubPr>
+                  <m:e>
+                    <m:r>
+                      <w:rPr>
+                        <w:rFonts w:ascii="Cambria Math" w:hAnsi="Cambria Math"/>
+                        <w:sz w:val="23"/>
+                        <w:szCs w:val="23"/>
+                      </w:rPr>
+                      <m:t>a</m:t>
+                    </m:r>
+                  </m:e>
+                  <m:sub>
+                    <m:r>
+                      <w:rPr>
+                        <w:rFonts w:ascii="Cambria Math" w:hAnsi="Cambria Math"/>
+                        <w:sz w:val="23"/>
+                        <w:szCs w:val="23"/>
+                      </w:rPr>
+                      <m:t>x</m:t>
+                    </m:r>
+                  </m:sub>
+                </m:sSub>
+                <m:r>
+                  <w:rPr>
+                    <w:rFonts w:ascii="Cambria Math" w:hAnsi="Cambria Math"/>
+                    <w:sz w:val="23"/>
+                    <w:szCs w:val="23"/>
+                  </w:rPr>
+                  <m:t>=</m:t>
+                </m:r>
+                <m:sSub>
+                  <m:sSubPr>
+                    <m:ctrlPr>
+                      <w:rPr>
+                        <w:rFonts w:ascii="Cambria Math" w:hAnsi="Cambria Math"/>
+                        <w:i/>
+                        <w:sz w:val="23"/>
+                        <w:szCs w:val="23"/>
+                      </w:rPr>
+                    </m:ctrlPr>
+                  </m:sSubPr>
+                  <m:e>
+                    <m:r>
+                      <w:rPr>
+                        <w:rFonts w:ascii="Cambria Math" w:hAnsi="Cambria Math"/>
+                        <w:sz w:val="23"/>
+                        <w:szCs w:val="23"/>
+                      </w:rPr>
+                      <m:t>a</m:t>
+                    </m:r>
+                  </m:e>
+                  <m:sub>
+                    <m:r>
+                      <w:rPr>
+                        <w:rFonts w:ascii="Cambria Math" w:hAnsi="Cambria Math"/>
+                        <w:sz w:val="23"/>
+                        <w:szCs w:val="23"/>
+                      </w:rPr>
+                      <m:t>y</m:t>
+                    </m:r>
+                  </m:sub>
+                </m:sSub>
+                <m:r>
+                  <w:rPr>
+                    <w:rFonts w:ascii="Cambria Math" w:hAnsi="Cambria Math"/>
+                    <w:sz w:val="23"/>
+                    <w:szCs w:val="23"/>
+                  </w:rPr>
+                  <m:t>=-</m:t>
+                </m:r>
+                <m:r>
+                  <w:rPr>
+                    <w:rFonts w:ascii="Cambria Math" w:hAnsi="Cambria Math"/>
+                    <w:sz w:val="23"/>
+                    <w:szCs w:val="23"/>
+                  </w:rPr>
+                  <m:t>π</m:t>
+                </m:r>
+              </m:oMath>
+            </m:oMathPara>
+          </w:p>
+          <w:p>
+            <w:pPr>
+              <w:spacing w:line="360" w:lineRule="auto"/>
+              <w:jc w:val="both"/>
+              <w:rPr>
+                <w:sz w:val="23"/>
+                <w:szCs w:val="23"/>
+              </w:rPr>
+            </w:pPr>
+          </w:p>
+        </w:tc>
+      </w:tr>
+      <w:tr>
+        <w:tc>
+          <w:tcPr>
+            <w:tcW w:w="4675" w:type="dxa"/>
+          </w:tcPr>
+          <w:p>
+            <w:pPr>
+              <w:spacing w:line="360" w:lineRule="auto"/>
+              <w:jc w:val="both"/>
+              <w:rPr>
+                <w:sz w:val="23"/>
+                <w:szCs w:val="23"/>
+              </w:rPr>
+            </w:pPr>
+            <m:oMathPara>
+              <m:oMath>
+                <m:sSub>
+                  <m:sSubPr>
+                    <m:ctrlPr>
+                      <w:rPr>
+                        <w:rFonts w:ascii="Cambria Math" w:hAnsi="Cambria Math"/>
+                        <w:i/>
+                        <w:sz w:val="23"/>
+                        <w:szCs w:val="23"/>
+                      </w:rPr>
+                    </m:ctrlPr>
+                  </m:sSubPr>
+                  <m:e>
+                    <m:r>
+                      <w:rPr>
+                        <w:rFonts w:ascii="Cambria Math" w:hAnsi="Cambria Math"/>
+                        <w:sz w:val="23"/>
+                        <w:szCs w:val="23"/>
+                      </w:rPr>
+                      <m:t>a</m:t>
+                    </m:r>
+                  </m:e>
+                  <m:sub>
+                    <m:r>
+                      <w:rPr>
+                        <w:rFonts w:ascii="Cambria Math" w:hAnsi="Cambria Math"/>
+                        <w:sz w:val="23"/>
+                        <w:szCs w:val="23"/>
+                      </w:rPr>
+                      <m:t>x</m:t>
+                    </m:r>
+                  </m:sub>
+                </m:sSub>
+                <m:r>
+                  <w:rPr>
+                    <w:rFonts w:ascii="Cambria Math" w:hAnsi="Cambria Math"/>
+                    <w:sz w:val="23"/>
+                    <w:szCs w:val="23"/>
+                  </w:rPr>
+                  <m:t>&lt;x&lt;</m:t>
+                </m:r>
+                <m:sSub>
+                  <m:sSubPr>
+                    <m:ctrlPr>
+                      <w:rPr>
+                        <w:rFonts w:ascii="Cambria Math" w:hAnsi="Cambria Math"/>
+                        <w:i/>
+                        <w:sz w:val="23"/>
+                        <w:szCs w:val="23"/>
+                      </w:rPr>
+                    </m:ctrlPr>
+                  </m:sSubPr>
+                  <m:e>
+                    <m:r>
+                      <w:rPr>
+                        <w:rFonts w:ascii="Cambria Math" w:hAnsi="Cambria Math"/>
+                        <w:sz w:val="23"/>
+                        <w:szCs w:val="23"/>
+                      </w:rPr>
+                      <m:t>b</m:t>
+                    </m:r>
+                  </m:e>
+                  <m:sub>
+                    <m:r>
+                      <w:rPr>
+                        <w:rFonts w:ascii="Cambria Math" w:hAnsi="Cambria Math"/>
+                        <w:sz w:val="23"/>
+                        <w:szCs w:val="23"/>
+                      </w:rPr>
+                      <m:t>x</m:t>
+                    </m:r>
+                  </m:sub>
+                </m:sSub>
+              </m:oMath>
+            </m:oMathPara>
+          </w:p>
+          <w:p>
+            <w:pPr>
+              <w:spacing w:line="360" w:lineRule="auto"/>
+              <w:jc w:val="both"/>
+              <w:rPr>
+                <w:sz w:val="23"/>
+                <w:szCs w:val="23"/>
+              </w:rPr>
+            </w:pPr>
+            <m:oMathPara>
+              <m:oMath>
+                <m:sSub>
+                  <m:sSubPr>
+                    <m:ctrlPr>
+                      <w:rPr>
+                        <w:rFonts w:ascii="Cambria Math" w:hAnsi="Cambria Math"/>
+                        <w:i/>
+                        <w:sz w:val="23"/>
+                        <w:szCs w:val="23"/>
+                      </w:rPr>
+                    </m:ctrlPr>
+                  </m:sSubPr>
+                  <m:e>
+                    <m:r>
+                      <w:rPr>
+                        <w:rFonts w:ascii="Cambria Math" w:hAnsi="Cambria Math"/>
+                        <w:sz w:val="23"/>
+                        <w:szCs w:val="23"/>
+                      </w:rPr>
+                      <m:t>a</m:t>
+                    </m:r>
+                  </m:e>
+                  <m:sub>
+                    <m:r>
+                      <w:rPr>
+                        <w:rFonts w:ascii="Cambria Math" w:hAnsi="Cambria Math"/>
+                        <w:sz w:val="23"/>
+                        <w:szCs w:val="23"/>
+                      </w:rPr>
+                      <m:t>y</m:t>
+                    </m:r>
+                  </m:sub>
+                </m:sSub>
+                <m:r>
+                  <w:rPr>
+                    <w:rFonts w:ascii="Cambria Math" w:hAnsi="Cambria Math"/>
+                    <w:sz w:val="23"/>
+                    <w:szCs w:val="23"/>
+                  </w:rPr>
+                  <m:t>&lt;y&lt;</m:t>
+                </m:r>
+                <m:sSub>
+                  <m:sSubPr>
+                    <m:ctrlPr>
+                      <w:rPr>
+                        <w:rFonts w:ascii="Cambria Math" w:hAnsi="Cambria Math"/>
+                        <w:i/>
+                        <w:sz w:val="23"/>
+                        <w:szCs w:val="23"/>
+                      </w:rPr>
+                    </m:ctrlPr>
+                  </m:sSubPr>
+                  <m:e>
+                    <m:r>
+                      <w:rPr>
+                        <w:rFonts w:ascii="Cambria Math" w:hAnsi="Cambria Math"/>
+                        <w:sz w:val="23"/>
+                        <w:szCs w:val="23"/>
+                      </w:rPr>
+                      <m:t>b</m:t>
+                    </m:r>
+                  </m:e>
+                  <m:sub>
+                    <m:r>
+                      <w:rPr>
+                        <w:rFonts w:ascii="Cambria Math" w:hAnsi="Cambria Math"/>
+                        <w:sz w:val="23"/>
+                        <w:szCs w:val="23"/>
+                      </w:rPr>
+                      <m:t>y</m:t>
+                    </m:r>
+                  </m:sub>
+                </m:sSub>
+              </m:oMath>
+            </m:oMathPara>
+          </w:p>
+        </w:tc>
+        <w:tc>
+          <w:tcPr>
+            <w:tcW w:w="5220" w:type="dxa"/>
+          </w:tcPr>
+          <w:p>
+            <w:pPr>
+              <w:spacing w:line="360" w:lineRule="auto"/>
+              <w:jc w:val="both"/>
+              <w:rPr>
+                <w:sz w:val="23"/>
+                <w:szCs w:val="23"/>
+              </w:rPr>
+            </w:pPr>
+          </w:p>
+        </w:tc>
+      </w:tr>
+      <w:tr>
+        <w:tc>
+          <w:tcPr>
+            <w:tcW w:w="4675" w:type="dxa"/>
+          </w:tcPr>
+          <w:p>
+            <w:pPr>
+              <w:spacing w:line="360" w:lineRule="auto"/>
+              <w:rPr>
+                <w:sz w:val="23"/>
+                <w:szCs w:val="23"/>
+              </w:rPr>
+            </w:pPr>
+          </w:p>
+          <w:p>
+            <w:pPr>
+              <w:spacing w:line="360" w:lineRule="auto"/>
+              <w:rPr>
+                <w:sz w:val="23"/>
+                <w:szCs w:val="23"/>
+              </w:rPr>
+            </w:pPr>
+            <w:r>
+              <w:rPr>
+                <w:sz w:val="23"/>
+                <w:szCs w:val="23"/>
+              </w:rPr>
+              <w:t xml:space="preserve">Boundary Conditions: </w:t>
+            </w:r>
+          </w:p>
+          <w:p>
+            <w:pPr>
+              <w:rPr>
+                <w:sz w:val="23"/>
+                <w:szCs w:val="23"/>
+              </w:rPr>
+            </w:pPr>
+            <m:oMathPara>
+              <m:oMath>
+                <m:r>
+                  <w:rPr>
+                    <w:rFonts w:ascii="Cambria Math" w:hAnsi="Cambria Math"/>
+                    <w:sz w:val="23"/>
+                    <w:szCs w:val="23"/>
+                  </w:rPr>
+                  <m:t>u</m:t>
+                </m:r>
+                <m:d>
+                  <m:dPr>
+                    <m:ctrlPr>
+                      <w:rPr>
+                        <w:rFonts w:ascii="Cambria Math" w:hAnsi="Cambria Math"/>
+                        <w:i/>
+                        <w:sz w:val="23"/>
+                        <w:szCs w:val="23"/>
+                      </w:rPr>
+                    </m:ctrlPr>
+                  </m:dPr>
+                  <m:e>
+                    <m:sSub>
+                      <m:sSubPr>
+                        <m:ctrlPr>
+                          <w:rPr>
+                            <w:rFonts w:ascii="Cambria Math" w:hAnsi="Cambria Math"/>
+                            <w:i/>
+                            <w:sz w:val="23"/>
+                            <w:szCs w:val="23"/>
+                          </w:rPr>
+                        </m:ctrlPr>
+                      </m:sSubPr>
+                      <m:e>
+                        <m:r>
+                          <w:rPr>
+                            <w:rFonts w:ascii="Cambria Math" w:hAnsi="Cambria Math"/>
+                            <w:sz w:val="23"/>
+                            <w:szCs w:val="23"/>
+                          </w:rPr>
+                          <m:t>a</m:t>
+                        </m:r>
+                      </m:e>
+                      <m:sub>
+                        <m:r>
+                          <w:rPr>
+                            <w:rFonts w:ascii="Cambria Math" w:hAnsi="Cambria Math"/>
+                            <w:sz w:val="23"/>
+                            <w:szCs w:val="23"/>
+                          </w:rPr>
+                          <m:t>x</m:t>
+                        </m:r>
+                      </m:sub>
+                    </m:sSub>
+                    <m:r>
+                      <w:rPr>
+                        <w:rFonts w:ascii="Cambria Math" w:hAnsi="Cambria Math"/>
+                        <w:sz w:val="23"/>
+                        <w:szCs w:val="23"/>
+                      </w:rPr>
+                      <m:t>,y</m:t>
+                    </m:r>
+                  </m:e>
+                </m:d>
+                <m:r>
+                  <w:rPr>
+                    <w:rFonts w:ascii="Cambria Math" w:hAnsi="Cambria Math"/>
+                    <w:sz w:val="23"/>
+                    <w:szCs w:val="23"/>
+                  </w:rPr>
+                  <m:t>=</m:t>
+                </m:r>
+                <m:sSub>
+                  <m:sSubPr>
+                    <m:ctrlPr>
+                      <w:rPr>
+                        <w:rFonts w:ascii="Cambria Math" w:hAnsi="Cambria Math"/>
+                        <w:i/>
+                        <w:sz w:val="23"/>
+                        <w:szCs w:val="23"/>
+                      </w:rPr>
+                    </m:ctrlPr>
+                  </m:sSubPr>
+                  <m:e>
+                    <m:r>
+                      <w:rPr>
+                        <w:rFonts w:ascii="Cambria Math" w:hAnsi="Cambria Math"/>
+                        <w:sz w:val="23"/>
+                        <w:szCs w:val="23"/>
+                      </w:rPr>
+                      <m:t>f</m:t>
+                    </m:r>
+                  </m:e>
+                  <m:sub>
+                    <m:r>
+                      <w:rPr>
+                        <w:rFonts w:ascii="Cambria Math" w:hAnsi="Cambria Math"/>
+                        <w:sz w:val="23"/>
+                        <w:szCs w:val="23"/>
+                      </w:rPr>
+                      <m:t>a</m:t>
+                    </m:r>
+                  </m:sub>
+                </m:sSub>
+                <m:r>
+                  <w:rPr>
+                    <w:rFonts w:ascii="Cambria Math" w:hAnsi="Cambria Math"/>
+                    <w:sz w:val="23"/>
+                    <w:szCs w:val="23"/>
+                  </w:rPr>
+                  <m:t>(y)</m:t>
+                </m:r>
+              </m:oMath>
+            </m:oMathPara>
+          </w:p>
+          <w:p>
+            <w:pPr>
+              <w:rPr>
+                <w:sz w:val="23"/>
+                <w:szCs w:val="23"/>
+              </w:rPr>
+            </w:pPr>
+            <m:oMathPara>
+              <m:oMath>
+                <m:r>
+                  <w:rPr>
+                    <w:rFonts w:ascii="Cambria Math" w:hAnsi="Cambria Math"/>
+                    <w:sz w:val="23"/>
+                    <w:szCs w:val="23"/>
+                  </w:rPr>
+                  <m:t>u</m:t>
+                </m:r>
+                <m:d>
+                  <m:dPr>
+                    <m:ctrlPr>
+                      <w:rPr>
+                        <w:rFonts w:ascii="Cambria Math" w:hAnsi="Cambria Math"/>
+                        <w:i/>
+                        <w:sz w:val="23"/>
+                        <w:szCs w:val="23"/>
+                      </w:rPr>
+                    </m:ctrlPr>
+                  </m:dPr>
+                  <m:e>
+                    <m:sSub>
+                      <m:sSubPr>
+                        <m:ctrlPr>
+                          <w:rPr>
+                            <w:rFonts w:ascii="Cambria Math" w:hAnsi="Cambria Math"/>
+                            <w:i/>
+                            <w:sz w:val="23"/>
+                            <w:szCs w:val="23"/>
+                          </w:rPr>
+                        </m:ctrlPr>
+                      </m:sSubPr>
+                      <m:e>
+                        <m:r>
+                          <w:rPr>
+                            <w:rFonts w:ascii="Cambria Math" w:hAnsi="Cambria Math"/>
+                            <w:sz w:val="23"/>
+                            <w:szCs w:val="23"/>
+                          </w:rPr>
+                          <m:t>b</m:t>
+                        </m:r>
+                      </m:e>
+                      <m:sub>
+                        <m:r>
+                          <w:rPr>
+                            <w:rFonts w:ascii="Cambria Math" w:hAnsi="Cambria Math"/>
+                            <w:sz w:val="23"/>
+                            <w:szCs w:val="23"/>
+                          </w:rPr>
+                          <m:t>x</m:t>
+                        </m:r>
+                      </m:sub>
+                    </m:sSub>
+                    <m:r>
+                      <w:rPr>
+                        <w:rFonts w:ascii="Cambria Math" w:hAnsi="Cambria Math"/>
+                        <w:sz w:val="23"/>
+                        <w:szCs w:val="23"/>
+                      </w:rPr>
+                      <m:t>,y</m:t>
+                    </m:r>
+                  </m:e>
+                </m:d>
+                <m:r>
+                  <w:rPr>
+                    <w:rFonts w:ascii="Cambria Math" w:hAnsi="Cambria Math"/>
+                    <w:sz w:val="23"/>
+                    <w:szCs w:val="23"/>
+                  </w:rPr>
+                  <m:t>=</m:t>
+                </m:r>
+                <m:sSub>
+                  <m:sSubPr>
+                    <m:ctrlPr>
+                      <w:rPr>
+                        <w:rFonts w:ascii="Cambria Math" w:hAnsi="Cambria Math"/>
+                        <w:i/>
+                        <w:sz w:val="23"/>
+                        <w:szCs w:val="23"/>
+                      </w:rPr>
+                    </m:ctrlPr>
+                  </m:sSubPr>
+                  <m:e>
+                    <m:r>
+                      <w:rPr>
+                        <w:rFonts w:ascii="Cambria Math" w:hAnsi="Cambria Math"/>
+                        <w:sz w:val="23"/>
+                        <w:szCs w:val="23"/>
+                      </w:rPr>
+                      <m:t>g</m:t>
+                    </m:r>
+                  </m:e>
+                  <m:sub>
+                    <m:r>
+                      <w:rPr>
+                        <w:rFonts w:ascii="Cambria Math" w:hAnsi="Cambria Math"/>
+                        <w:sz w:val="23"/>
+                        <w:szCs w:val="23"/>
+                      </w:rPr>
+                      <m:t>a</m:t>
+                    </m:r>
+                  </m:sub>
+                </m:sSub>
+                <m:r>
+                  <w:rPr>
+                    <w:rFonts w:ascii="Cambria Math" w:hAnsi="Cambria Math"/>
+                    <w:sz w:val="23"/>
+                    <w:szCs w:val="23"/>
+                  </w:rPr>
+                  <m:t>(y)</m:t>
+                </m:r>
+              </m:oMath>
+            </m:oMathPara>
+          </w:p>
+          <w:p>
+            <w:pPr>
+              <w:rPr>
+                <w:sz w:val="23"/>
+                <w:szCs w:val="23"/>
+              </w:rPr>
+            </w:pPr>
+            <m:oMathPara>
+              <m:oMath>
+                <m:r>
+                  <w:rPr>
+                    <w:rFonts w:ascii="Cambria Math" w:hAnsi="Cambria Math"/>
+                    <w:sz w:val="23"/>
+                    <w:szCs w:val="23"/>
+                  </w:rPr>
+                  <m:t>u</m:t>
+                </m:r>
+                <m:d>
+                  <m:dPr>
+                    <m:ctrlPr>
+                      <w:rPr>
+                        <w:rFonts w:ascii="Cambria Math" w:hAnsi="Cambria Math"/>
+                        <w:i/>
+                        <w:sz w:val="23"/>
+                        <w:szCs w:val="23"/>
+                      </w:rPr>
+                    </m:ctrlPr>
+                  </m:dPr>
+                  <m:e>
+                    <m:r>
+                      <w:rPr>
+                        <w:rFonts w:ascii="Cambria Math" w:hAnsi="Cambria Math"/>
+                        <w:sz w:val="23"/>
+                        <w:szCs w:val="23"/>
+                      </w:rPr>
+                      <m:t>x,</m:t>
+                    </m:r>
+                    <m:sSub>
+                      <m:sSubPr>
+                        <m:ctrlPr>
+                          <w:rPr>
+                            <w:rFonts w:ascii="Cambria Math" w:hAnsi="Cambria Math"/>
+                            <w:i/>
+                            <w:sz w:val="23"/>
+                            <w:szCs w:val="23"/>
+                          </w:rPr>
+                        </m:ctrlPr>
+                      </m:sSubPr>
+                      <m:e>
+                        <m:r>
+                          <w:rPr>
+                            <w:rFonts w:ascii="Cambria Math" w:hAnsi="Cambria Math"/>
+                            <w:sz w:val="23"/>
+                            <w:szCs w:val="23"/>
+                          </w:rPr>
+                          <m:t>b</m:t>
+                        </m:r>
+                      </m:e>
+                      <m:sub>
+                        <m:r>
+                          <w:rPr>
+                            <w:rFonts w:ascii="Cambria Math" w:hAnsi="Cambria Math"/>
+                            <w:sz w:val="23"/>
+                            <w:szCs w:val="23"/>
+                          </w:rPr>
+                          <m:t>y</m:t>
+                        </m:r>
+                      </m:sub>
+                    </m:sSub>
+                  </m:e>
+                </m:d>
+                <m:r>
+                  <w:rPr>
+                    <w:rFonts w:ascii="Cambria Math" w:hAnsi="Cambria Math"/>
+                    <w:sz w:val="23"/>
+                    <w:szCs w:val="23"/>
+                  </w:rPr>
+                  <m:t>=</m:t>
+                </m:r>
+                <m:sSub>
+                  <m:sSubPr>
+                    <m:ctrlPr>
+                      <w:rPr>
+                        <w:rFonts w:ascii="Cambria Math" w:hAnsi="Cambria Math"/>
+                        <w:i/>
+                        <w:sz w:val="23"/>
+                        <w:szCs w:val="23"/>
+                      </w:rPr>
+                    </m:ctrlPr>
+                  </m:sSubPr>
+                  <m:e>
+                    <m:r>
+                      <w:rPr>
+                        <w:rFonts w:ascii="Cambria Math" w:hAnsi="Cambria Math"/>
+                        <w:sz w:val="23"/>
+                        <w:szCs w:val="23"/>
+                      </w:rPr>
+                      <m:t>g</m:t>
+                    </m:r>
+                  </m:e>
+                  <m:sub>
+                    <m:r>
+                      <w:rPr>
+                        <w:rFonts w:ascii="Cambria Math" w:hAnsi="Cambria Math"/>
+                        <w:sz w:val="23"/>
+                        <w:szCs w:val="23"/>
+                      </w:rPr>
+                      <m:t>a</m:t>
+                    </m:r>
+                  </m:sub>
+                </m:sSub>
+                <m:r>
+                  <w:rPr>
+                    <w:rFonts w:ascii="Cambria Math" w:hAnsi="Cambria Math"/>
+                    <w:sz w:val="23"/>
+                    <w:szCs w:val="23"/>
+                  </w:rPr>
+                  <m:t>(y)</m:t>
+                </m:r>
+              </m:oMath>
+            </m:oMathPara>
+          </w:p>
+          <w:p>
+            <w:pPr>
+              <w:spacing w:line="360" w:lineRule="auto"/>
+              <w:jc w:val="both"/>
+              <w:rPr>
+                <w:sz w:val="23"/>
+                <w:szCs w:val="23"/>
+              </w:rPr>
+            </w:pPr>
+            <m:oMathPara>
+              <m:oMath>
+                <m:f>
+                  <m:fPr>
+                    <m:ctrlPr>
+                      <w:rPr>
+                        <w:rFonts w:ascii="Cambria Math" w:hAnsi="Cambria Math"/>
+                        <w:i/>
+                        <w:sz w:val="23"/>
+                        <w:szCs w:val="23"/>
+                      </w:rPr>
+                    </m:ctrlPr>
+                  </m:fPr>
+                  <m:num>
+                    <m:r>
+                      <w:rPr>
+                        <w:rFonts w:ascii="Cambria Math" w:hAnsi="Cambria Math"/>
+                        <w:sz w:val="23"/>
+                        <w:szCs w:val="23"/>
+                      </w:rPr>
+                      <m:t>∂u(x,</m:t>
+                    </m:r>
+                    <m:sSub>
+                      <m:sSubPr>
+                        <m:ctrlPr>
+                          <w:rPr>
+                            <w:rFonts w:ascii="Cambria Math" w:hAnsi="Cambria Math"/>
+                            <w:i/>
+                            <w:sz w:val="23"/>
+                            <w:szCs w:val="23"/>
+                          </w:rPr>
+                        </m:ctrlPr>
+                      </m:sSubPr>
+                      <m:e>
+                        <m:r>
+                          <w:rPr>
+                            <w:rFonts w:ascii="Cambria Math" w:hAnsi="Cambria Math"/>
+                            <w:sz w:val="23"/>
+                            <w:szCs w:val="23"/>
+                          </w:rPr>
+                          <m:t>a</m:t>
+                        </m:r>
+                      </m:e>
+                      <m:sub>
+                        <m:r>
+                          <w:rPr>
+                            <w:rFonts w:ascii="Cambria Math" w:hAnsi="Cambria Math"/>
+                            <w:sz w:val="23"/>
+                            <w:szCs w:val="23"/>
+                          </w:rPr>
+                          <m:t>y</m:t>
+                        </m:r>
+                      </m:sub>
+                    </m:sSub>
+                    <m:r>
+                      <w:rPr>
+                        <w:rFonts w:ascii="Cambria Math" w:hAnsi="Cambria Math"/>
+                        <w:sz w:val="23"/>
+                        <w:szCs w:val="23"/>
+                      </w:rPr>
+                      <m:t>)</m:t>
+                    </m:r>
+                  </m:num>
+                  <m:den>
+                    <m:r>
+                      <w:rPr>
+                        <w:rFonts w:ascii="Cambria Math" w:hAnsi="Cambria Math"/>
+                        <w:sz w:val="23"/>
+                        <w:szCs w:val="23"/>
+                      </w:rPr>
+                      <m:t>∂y</m:t>
+                    </m:r>
+                  </m:den>
+                </m:f>
+                <m:r>
+                  <w:rPr>
+                    <w:rFonts w:ascii="Cambria Math" w:hAnsi="Cambria Math"/>
+                    <w:sz w:val="23"/>
+                    <w:szCs w:val="23"/>
+                  </w:rPr>
+                  <m:t>=0</m:t>
+                </m:r>
+              </m:oMath>
+            </m:oMathPara>
+          </w:p>
+        </w:tc>
+        <w:tc>
+          <w:tcPr>
+            <w:tcW w:w="5220" w:type="dxa"/>
+          </w:tcPr>
+          <w:p>
+            <w:pPr>
+              <w:rPr>
+                <w:sz w:val="23"/>
+                <w:szCs w:val="23"/>
+              </w:rPr>
+            </w:pPr>
+          </w:p>
+          <w:p>
+            <w:pPr>
+              <w:rPr>
+                <w:sz w:val="23"/>
+                <w:szCs w:val="23"/>
+              </w:rPr>
+            </w:pPr>
+          </w:p>
+          <w:p>
+            <w:pPr>
+              <w:rPr>
+                <w:sz w:val="23"/>
+                <w:szCs w:val="23"/>
+              </w:rPr>
+            </w:pPr>
+            <m:oMathPara>
+              <m:oMath>
+                <m:r>
+                  <w:rPr>
+                    <w:rFonts w:ascii="Cambria Math" w:hAnsi="Cambria Math"/>
+                    <w:sz w:val="23"/>
+                    <w:szCs w:val="23"/>
+                  </w:rPr>
+                  <m:t>u</m:t>
+                </m:r>
+                <m:d>
+                  <m:dPr>
+                    <m:ctrlPr>
+                      <w:rPr>
+                        <w:rFonts w:ascii="Cambria Math" w:hAnsi="Cambria Math"/>
+                        <w:i/>
+                        <w:sz w:val="23"/>
+                        <w:szCs w:val="23"/>
+                      </w:rPr>
+                    </m:ctrlPr>
+                  </m:dPr>
+                  <m:e>
+                    <m:r>
+                      <w:rPr>
+                        <w:rFonts w:ascii="Cambria Math" w:hAnsi="Cambria Math"/>
+                        <w:sz w:val="23"/>
+                        <w:szCs w:val="23"/>
+                      </w:rPr>
+                      <m:t>x</m:t>
+                    </m:r>
+                    <m:r>
+                      <w:rPr>
+                        <w:rFonts w:ascii="Cambria Math" w:hAnsi="Cambria Math"/>
+                        <w:sz w:val="23"/>
+                        <w:szCs w:val="23"/>
+                      </w:rPr>
+                      <m:t>,</m:t>
+                    </m:r>
+                    <m:sSub>
+                      <m:sSubPr>
+                        <m:ctrlPr>
+                          <w:rPr>
+                            <w:rFonts w:ascii="Cambria Math" w:hAnsi="Cambria Math"/>
+                            <w:i/>
+                            <w:sz w:val="23"/>
+                            <w:szCs w:val="23"/>
+                          </w:rPr>
+                        </m:ctrlPr>
+                      </m:sSubPr>
+                      <m:e>
+                        <m:r>
+                          <w:rPr>
+                            <w:rFonts w:ascii="Cambria Math" w:hAnsi="Cambria Math"/>
+                            <w:sz w:val="23"/>
+                            <w:szCs w:val="23"/>
+                          </w:rPr>
+                          <m:t>b</m:t>
+                        </m:r>
+                      </m:e>
+                      <m:sub>
+                        <m:r>
+                          <w:rPr>
+                            <w:rFonts w:ascii="Cambria Math" w:hAnsi="Cambria Math"/>
+                            <w:sz w:val="23"/>
+                            <w:szCs w:val="23"/>
+                          </w:rPr>
+                          <m:t>y</m:t>
+                        </m:r>
+                      </m:sub>
+                    </m:sSub>
+                  </m:e>
+                </m:d>
+                <m:r>
+                  <w:rPr>
+                    <w:rFonts w:ascii="Cambria Math" w:hAnsi="Cambria Math"/>
+                    <w:sz w:val="23"/>
+                    <w:szCs w:val="23"/>
+                  </w:rPr>
+                  <m:t>=</m:t>
+                </m:r>
+                <m:sSub>
+                  <m:sSubPr>
+                    <m:ctrlPr>
+                      <w:rPr>
+                        <w:rFonts w:ascii="Cambria Math" w:hAnsi="Cambria Math"/>
+                        <w:i/>
+                        <w:sz w:val="23"/>
+                        <w:szCs w:val="23"/>
+                      </w:rPr>
+                    </m:ctrlPr>
+                  </m:sSubPr>
+                  <m:e>
+                    <m:r>
+                      <w:rPr>
+                        <w:rFonts w:ascii="Cambria Math" w:hAnsi="Cambria Math"/>
+                        <w:sz w:val="23"/>
+                        <w:szCs w:val="23"/>
+                      </w:rPr>
+                      <m:t>f</m:t>
+                    </m:r>
+                  </m:e>
+                  <m:sub>
+                    <m:r>
+                      <w:rPr>
+                        <w:rFonts w:ascii="Cambria Math" w:hAnsi="Cambria Math"/>
+                        <w:sz w:val="23"/>
+                        <w:szCs w:val="23"/>
+                      </w:rPr>
+                      <m:t>a</m:t>
+                    </m:r>
+                  </m:sub>
+                </m:sSub>
+                <m:d>
+                  <m:dPr>
+                    <m:ctrlPr>
+                      <w:rPr>
+                        <w:rFonts w:ascii="Cambria Math" w:hAnsi="Cambria Math"/>
+                        <w:i/>
+                        <w:sz w:val="23"/>
+                        <w:szCs w:val="23"/>
+                      </w:rPr>
+                    </m:ctrlPr>
+                  </m:dPr>
+                  <m:e>
+                    <m:sSub>
+                      <m:sSubPr>
+                        <m:ctrlPr>
+                          <w:rPr>
+                            <w:rFonts w:ascii="Cambria Math" w:hAnsi="Cambria Math"/>
+                            <w:i/>
+                            <w:sz w:val="23"/>
+                            <w:szCs w:val="23"/>
+                          </w:rPr>
+                        </m:ctrlPr>
+                      </m:sSubPr>
+                      <m:e>
+                        <m:r>
+                          <w:rPr>
+                            <w:rFonts w:ascii="Cambria Math" w:hAnsi="Cambria Math"/>
+                            <w:sz w:val="23"/>
+                            <w:szCs w:val="23"/>
+                          </w:rPr>
+                          <m:t>b</m:t>
+                        </m:r>
+                      </m:e>
+                      <m:sub>
+                        <m:r>
+                          <w:rPr>
+                            <w:rFonts w:ascii="Cambria Math" w:hAnsi="Cambria Math"/>
+                            <w:sz w:val="23"/>
+                            <w:szCs w:val="23"/>
+                          </w:rPr>
+                          <m:t>y</m:t>
+                        </m:r>
+                      </m:sub>
+                    </m:sSub>
+                  </m:e>
+                </m:d>
+                <m:r>
+                  <w:rPr>
+                    <w:rFonts w:ascii="Cambria Math" w:hAnsi="Cambria Math"/>
+                    <w:sz w:val="23"/>
+                    <w:szCs w:val="23"/>
+                  </w:rPr>
+                  <m:t>+</m:t>
+                </m:r>
+                <m:f>
+                  <m:fPr>
+                    <m:ctrlPr>
+                      <w:rPr>
+                        <w:rFonts w:ascii="Cambria Math" w:hAnsi="Cambria Math"/>
+                        <w:i/>
+                        <w:sz w:val="23"/>
+                        <w:szCs w:val="23"/>
+                      </w:rPr>
+                    </m:ctrlPr>
+                  </m:fPr>
+                  <m:num>
+                    <m:r>
+                      <w:rPr>
+                        <w:rFonts w:ascii="Cambria Math" w:hAnsi="Cambria Math"/>
+                        <w:sz w:val="23"/>
+                        <w:szCs w:val="23"/>
+                      </w:rPr>
+                      <m:t>x-</m:t>
+                    </m:r>
+                    <m:sSub>
+                      <m:sSubPr>
+                        <m:ctrlPr>
+                          <w:rPr>
+                            <w:rFonts w:ascii="Cambria Math" w:hAnsi="Cambria Math"/>
+                            <w:i/>
+                            <w:sz w:val="23"/>
+                            <w:szCs w:val="23"/>
+                          </w:rPr>
+                        </m:ctrlPr>
+                      </m:sSubPr>
+                      <m:e>
+                        <m:r>
+                          <w:rPr>
+                            <w:rFonts w:ascii="Cambria Math" w:hAnsi="Cambria Math"/>
+                            <w:sz w:val="23"/>
+                            <w:szCs w:val="23"/>
+                          </w:rPr>
+                          <m:t>a</m:t>
+                        </m:r>
+                      </m:e>
+                      <m:sub>
+                        <m:r>
+                          <w:rPr>
+                            <w:rFonts w:ascii="Cambria Math" w:hAnsi="Cambria Math"/>
+                            <w:sz w:val="23"/>
+                            <w:szCs w:val="23"/>
+                          </w:rPr>
+                          <m:t>x</m:t>
+                        </m:r>
+                      </m:sub>
+                    </m:sSub>
+                  </m:num>
+                  <m:den>
+                    <m:sSub>
+                      <m:sSubPr>
+                        <m:ctrlPr>
+                          <w:rPr>
+                            <w:rFonts w:ascii="Cambria Math" w:hAnsi="Cambria Math"/>
+                            <w:i/>
+                            <w:sz w:val="23"/>
+                            <w:szCs w:val="23"/>
+                          </w:rPr>
+                        </m:ctrlPr>
+                      </m:sSubPr>
+                      <m:e>
+                        <m:r>
+                          <w:rPr>
+                            <w:rFonts w:ascii="Cambria Math" w:hAnsi="Cambria Math"/>
+                            <w:sz w:val="23"/>
+                            <w:szCs w:val="23"/>
+                          </w:rPr>
+                          <m:t>b</m:t>
+                        </m:r>
+                      </m:e>
+                      <m:sub>
+                        <m:r>
+                          <w:rPr>
+                            <w:rFonts w:ascii="Cambria Math" w:hAnsi="Cambria Math"/>
+                            <w:sz w:val="23"/>
+                            <w:szCs w:val="23"/>
+                          </w:rPr>
+                          <m:t>x</m:t>
+                        </m:r>
+                      </m:sub>
+                    </m:sSub>
+                    <m:r>
+                      <w:rPr>
+                        <w:rFonts w:ascii="Cambria Math" w:hAnsi="Cambria Math"/>
+                        <w:sz w:val="23"/>
+                        <w:szCs w:val="23"/>
+                      </w:rPr>
+                      <m:t>-</m:t>
+                    </m:r>
+                    <m:sSub>
+                      <m:sSubPr>
+                        <m:ctrlPr>
+                          <w:rPr>
+                            <w:rFonts w:ascii="Cambria Math" w:hAnsi="Cambria Math"/>
+                            <w:i/>
+                            <w:sz w:val="23"/>
+                            <w:szCs w:val="23"/>
+                          </w:rPr>
+                        </m:ctrlPr>
+                      </m:sSubPr>
+                      <m:e>
+                        <m:r>
+                          <w:rPr>
+                            <w:rFonts w:ascii="Cambria Math" w:hAnsi="Cambria Math"/>
+                            <w:sz w:val="23"/>
+                            <w:szCs w:val="23"/>
+                          </w:rPr>
+                          <m:t>a</m:t>
+                        </m:r>
+                      </m:e>
+                      <m:sub>
+                        <m:r>
+                          <w:rPr>
+                            <w:rFonts w:ascii="Cambria Math" w:hAnsi="Cambria Math"/>
+                            <w:sz w:val="23"/>
+                            <w:szCs w:val="23"/>
+                          </w:rPr>
+                          <m:t>x</m:t>
+                        </m:r>
+                      </m:sub>
+                    </m:sSub>
+                  </m:den>
+                </m:f>
+                <m:d>
+                  <m:dPr>
+                    <m:begChr m:val="["/>
+                    <m:endChr m:val="]"/>
+                    <m:ctrlPr>
+                      <w:rPr>
+                        <w:rFonts w:ascii="Cambria Math" w:hAnsi="Cambria Math"/>
+                        <w:i/>
+                        <w:sz w:val="23"/>
+                        <w:szCs w:val="23"/>
+                      </w:rPr>
+                    </m:ctrlPr>
+                  </m:dPr>
+                  <m:e>
+                    <m:sSub>
+                      <m:sSubPr>
+                        <m:ctrlPr>
+                          <w:rPr>
+                            <w:rFonts w:ascii="Cambria Math" w:hAnsi="Cambria Math"/>
+                            <w:i/>
+                            <w:sz w:val="23"/>
+                            <w:szCs w:val="23"/>
+                          </w:rPr>
+                        </m:ctrlPr>
+                      </m:sSubPr>
+                      <m:e>
+                        <m:r>
+                          <w:rPr>
+                            <w:rFonts w:ascii="Cambria Math" w:hAnsi="Cambria Math"/>
+                            <w:sz w:val="23"/>
+                            <w:szCs w:val="23"/>
+                          </w:rPr>
+                          <m:t>g</m:t>
+                        </m:r>
+                      </m:e>
+                      <m:sub>
+                        <m:r>
+                          <w:rPr>
+                            <w:rFonts w:ascii="Cambria Math" w:hAnsi="Cambria Math"/>
+                            <w:sz w:val="23"/>
+                            <w:szCs w:val="23"/>
+                          </w:rPr>
+                          <m:t>a</m:t>
+                        </m:r>
+                      </m:sub>
+                    </m:sSub>
+                    <m:d>
+                      <m:dPr>
+                        <m:ctrlPr>
+                          <w:rPr>
+                            <w:rFonts w:ascii="Cambria Math" w:hAnsi="Cambria Math"/>
+                            <w:i/>
+                            <w:sz w:val="23"/>
+                            <w:szCs w:val="23"/>
+                          </w:rPr>
+                        </m:ctrlPr>
+                      </m:dPr>
+                      <m:e>
+                        <m:sSub>
+                          <m:sSubPr>
+                            <m:ctrlPr>
+                              <w:rPr>
+                                <w:rFonts w:ascii="Cambria Math" w:hAnsi="Cambria Math"/>
+                                <w:i/>
+                                <w:sz w:val="23"/>
+                                <w:szCs w:val="23"/>
+                              </w:rPr>
+                            </m:ctrlPr>
+                          </m:sSubPr>
+                          <m:e>
+                            <m:r>
+                              <w:rPr>
+                                <w:rFonts w:ascii="Cambria Math" w:hAnsi="Cambria Math"/>
+                                <w:sz w:val="23"/>
+                                <w:szCs w:val="23"/>
+                              </w:rPr>
+                              <m:t>b</m:t>
+                            </m:r>
+                          </m:e>
+                          <m:sub>
+                            <m:r>
+                              <w:rPr>
+                                <w:rFonts w:ascii="Cambria Math" w:hAnsi="Cambria Math"/>
+                                <w:sz w:val="23"/>
+                                <w:szCs w:val="23"/>
+                              </w:rPr>
+                              <m:t>y</m:t>
+                            </m:r>
+                          </m:sub>
+                        </m:sSub>
+                      </m:e>
+                    </m:d>
+                    <m:r>
+                      <w:rPr>
+                        <w:rFonts w:ascii="Cambria Math" w:hAnsi="Cambria Math"/>
+                        <w:sz w:val="23"/>
+                        <w:szCs w:val="23"/>
+                      </w:rPr>
+                      <m:t>-</m:t>
+                    </m:r>
+                    <m:sSub>
+                      <m:sSubPr>
+                        <m:ctrlPr>
+                          <w:rPr>
+                            <w:rFonts w:ascii="Cambria Math" w:hAnsi="Cambria Math"/>
+                            <w:i/>
+                            <w:sz w:val="23"/>
+                            <w:szCs w:val="23"/>
+                          </w:rPr>
+                        </m:ctrlPr>
+                      </m:sSubPr>
+                      <m:e>
+                        <m:r>
+                          <w:rPr>
+                            <w:rFonts w:ascii="Cambria Math" w:hAnsi="Cambria Math"/>
+                            <w:sz w:val="23"/>
+                            <w:szCs w:val="23"/>
+                          </w:rPr>
+                          <m:t>f</m:t>
+                        </m:r>
+                      </m:e>
+                      <m:sub>
+                        <m:r>
+                          <w:rPr>
+                            <w:rFonts w:ascii="Cambria Math" w:hAnsi="Cambria Math"/>
+                            <w:sz w:val="23"/>
+                            <w:szCs w:val="23"/>
+                          </w:rPr>
+                          <m:t>a</m:t>
+                        </m:r>
+                      </m:sub>
+                    </m:sSub>
+                    <m:r>
+                      <w:rPr>
+                        <w:rFonts w:ascii="Cambria Math" w:hAnsi="Cambria Math"/>
+                        <w:sz w:val="23"/>
+                        <w:szCs w:val="23"/>
+                      </w:rPr>
+                      <m:t>(</m:t>
+                    </m:r>
+                    <m:sSub>
+                      <m:sSubPr>
+                        <m:ctrlPr>
+                          <w:rPr>
+                            <w:rFonts w:ascii="Cambria Math" w:hAnsi="Cambria Math"/>
+                            <w:i/>
+                            <w:sz w:val="23"/>
+                            <w:szCs w:val="23"/>
+                          </w:rPr>
+                        </m:ctrlPr>
+                      </m:sSubPr>
+                      <m:e>
+                        <m:r>
+                          <w:rPr>
+                            <w:rFonts w:ascii="Cambria Math" w:hAnsi="Cambria Math"/>
+                            <w:sz w:val="23"/>
+                            <w:szCs w:val="23"/>
+                          </w:rPr>
+                          <m:t>b</m:t>
+                        </m:r>
+                      </m:e>
+                      <m:sub>
+                        <m:r>
+                          <w:rPr>
+                            <w:rFonts w:ascii="Cambria Math" w:hAnsi="Cambria Math"/>
+                            <w:sz w:val="23"/>
+                            <w:szCs w:val="23"/>
+                          </w:rPr>
+                          <m:t>y</m:t>
+                        </m:r>
+                      </m:sub>
+                    </m:sSub>
+                    <m:r>
+                      <w:rPr>
+                        <w:rFonts w:ascii="Cambria Math" w:hAnsi="Cambria Math"/>
+                        <w:sz w:val="23"/>
+                        <w:szCs w:val="23"/>
+                      </w:rPr>
+                      <m:t>)</m:t>
+                    </m:r>
+                  </m:e>
+                </m:d>
+              </m:oMath>
+            </m:oMathPara>
+          </w:p>
+          <w:p>
+            <w:pPr>
+              <w:spacing w:line="360" w:lineRule="auto"/>
+              <w:jc w:val="both"/>
+              <w:rPr>
+                <w:sz w:val="23"/>
+                <w:szCs w:val="23"/>
+              </w:rPr>
+            </w:pPr>
+          </w:p>
+        </w:tc>
+      </w:tr>
+      <w:tr>
+        <w:trPr>
+          <w:trHeight w:val="656"/>
+        </w:trPr>
+        <w:tc>
+          <w:tcPr>
+            <w:tcW w:w="4675" w:type="dxa"/>
+          </w:tcPr>
+          <w:p>
+            <w:pPr>
+              <w:spacing w:line="360" w:lineRule="auto"/>
+              <w:rPr>
+                <w:sz w:val="23"/>
+                <w:szCs w:val="23"/>
+              </w:rPr>
+            </w:pPr>
+            <m:oMathPara>
+              <m:oMath>
+                <m:sSub>
+                  <m:sSubPr>
+                    <m:ctrlPr>
+                      <w:rPr>
+                        <w:rFonts w:ascii="Cambria Math" w:hAnsi="Cambria Math"/>
+                        <w:i/>
+                        <w:sz w:val="23"/>
+                        <w:szCs w:val="23"/>
+                      </w:rPr>
+                    </m:ctrlPr>
+                  </m:sSubPr>
+                  <m:e>
+                    <m:r>
+                      <w:rPr>
+                        <w:rFonts w:ascii="Cambria Math" w:hAnsi="Cambria Math"/>
+                        <w:sz w:val="23"/>
+                        <w:szCs w:val="23"/>
+                      </w:rPr>
+                      <m:t>g</m:t>
+                    </m:r>
+                  </m:e>
+                  <m:sub>
+                    <m:r>
+                      <w:rPr>
+                        <w:rFonts w:ascii="Cambria Math" w:hAnsi="Cambria Math"/>
+                        <w:sz w:val="23"/>
+                        <w:szCs w:val="23"/>
+                      </w:rPr>
+                      <m:t>a</m:t>
+                    </m:r>
+                  </m:sub>
+                </m:sSub>
+                <m:d>
+                  <m:dPr>
+                    <m:ctrlPr>
+                      <w:rPr>
+                        <w:rFonts w:ascii="Cambria Math" w:hAnsi="Cambria Math"/>
+                        <w:i/>
+                        <w:sz w:val="23"/>
+                        <w:szCs w:val="23"/>
+                      </w:rPr>
+                    </m:ctrlPr>
+                  </m:dPr>
+                  <m:e>
+                    <m:r>
+                      <w:rPr>
+                        <w:rFonts w:ascii="Cambria Math" w:hAnsi="Cambria Math"/>
+                        <w:sz w:val="23"/>
+                        <w:szCs w:val="23"/>
+                      </w:rPr>
+                      <m:t>y</m:t>
+                    </m:r>
+                  </m:e>
+                </m:d>
+                <m:r>
+                  <w:rPr>
+                    <w:rFonts w:ascii="Cambria Math" w:hAnsi="Cambria Math"/>
+                    <w:sz w:val="23"/>
+                    <w:szCs w:val="23"/>
+                  </w:rPr>
+                  <m:t>=</m:t>
+                </m:r>
+                <m:sSup>
+                  <m:sSupPr>
+                    <m:ctrlPr>
+                      <w:rPr>
+                        <w:rFonts w:ascii="Cambria Math" w:hAnsi="Cambria Math"/>
+                        <w:i/>
+                        <w:sz w:val="23"/>
+                        <w:szCs w:val="23"/>
+                      </w:rPr>
+                    </m:ctrlPr>
+                  </m:sSupPr>
+                  <m:e>
+                    <m:d>
+                      <m:dPr>
+                        <m:ctrlPr>
+                          <w:rPr>
+                            <w:rFonts w:ascii="Cambria Math" w:hAnsi="Cambria Math"/>
+                            <w:i/>
+                            <w:sz w:val="23"/>
+                            <w:szCs w:val="23"/>
+                          </w:rPr>
+                        </m:ctrlPr>
+                      </m:dPr>
+                      <m:e>
+                        <m:r>
+                          <w:rPr>
+                            <w:rFonts w:ascii="Cambria Math" w:hAnsi="Cambria Math"/>
+                            <w:sz w:val="23"/>
+                            <w:szCs w:val="23"/>
+                          </w:rPr>
+                          <m:t>y-</m:t>
+                        </m:r>
+                        <m:sSub>
+                          <m:sSubPr>
+                            <m:ctrlPr>
+                              <w:rPr>
+                                <w:rFonts w:ascii="Cambria Math" w:hAnsi="Cambria Math"/>
+                                <w:i/>
+                                <w:sz w:val="23"/>
+                                <w:szCs w:val="23"/>
+                              </w:rPr>
+                            </m:ctrlPr>
+                          </m:sSubPr>
+                          <m:e>
+                            <m:r>
+                              <w:rPr>
+                                <w:rFonts w:ascii="Cambria Math" w:hAnsi="Cambria Math"/>
+                                <w:sz w:val="23"/>
+                                <w:szCs w:val="23"/>
+                              </w:rPr>
+                              <m:t>a</m:t>
+                            </m:r>
+                          </m:e>
+                          <m:sub>
+                            <m:r>
+                              <w:rPr>
+                                <w:rFonts w:ascii="Cambria Math" w:hAnsi="Cambria Math"/>
+                                <w:sz w:val="23"/>
+                                <w:szCs w:val="23"/>
+                              </w:rPr>
+                              <m:t>y</m:t>
+                            </m:r>
+                          </m:sub>
+                        </m:sSub>
+                      </m:e>
+                    </m:d>
+                  </m:e>
+                  <m:sup>
+                    <m:r>
+                      <w:rPr>
+                        <w:rFonts w:ascii="Cambria Math" w:hAnsi="Cambria Math"/>
+                        <w:sz w:val="23"/>
+                        <w:szCs w:val="23"/>
+                      </w:rPr>
+                      <m:t>2</m:t>
+                    </m:r>
+                  </m:sup>
+                </m:sSup>
+                <m:r>
+                  <m:rPr>
+                    <m:sty m:val="p"/>
+                  </m:rPr>
+                  <w:rPr>
+                    <w:rFonts w:ascii="Cambria Math" w:hAnsi="Cambria Math"/>
+                    <w:sz w:val="23"/>
+                    <w:szCs w:val="23"/>
+                  </w:rPr>
+                  <m:t>cos⁡</m:t>
+                </m:r>
+                <m:r>
+                  <w:rPr>
+                    <w:rFonts w:ascii="Cambria Math" w:hAnsi="Cambria Math"/>
+                    <w:sz w:val="23"/>
+                    <w:szCs w:val="23"/>
+                  </w:rPr>
+                  <m:t>(</m:t>
+                </m:r>
+                <m:f>
+                  <m:fPr>
+                    <m:ctrlPr>
+                      <w:rPr>
+                        <w:rFonts w:ascii="Cambria Math" w:hAnsi="Cambria Math"/>
+                        <w:i/>
+                        <w:sz w:val="23"/>
+                        <w:szCs w:val="23"/>
+                      </w:rPr>
+                    </m:ctrlPr>
+                  </m:fPr>
+                  <m:num>
+                    <m:r>
+                      <w:rPr>
+                        <w:rFonts w:ascii="Cambria Math" w:hAnsi="Cambria Math"/>
+                        <w:sz w:val="23"/>
+                        <w:szCs w:val="23"/>
+                      </w:rPr>
+                      <m:t>π</m:t>
+                    </m:r>
+                    <m:r>
+                      <w:rPr>
+                        <w:rFonts w:ascii="Cambria Math" w:hAnsi="Cambria Math"/>
+                        <w:sz w:val="23"/>
+                        <w:szCs w:val="23"/>
+                      </w:rPr>
+                      <m:t>y</m:t>
+                    </m:r>
+                  </m:num>
+                  <m:den>
+                    <m:sSub>
+                      <m:sSubPr>
+                        <m:ctrlPr>
+                          <w:rPr>
+                            <w:rFonts w:ascii="Cambria Math" w:hAnsi="Cambria Math"/>
+                            <w:i/>
+                            <w:sz w:val="23"/>
+                            <w:szCs w:val="23"/>
+                          </w:rPr>
+                        </m:ctrlPr>
+                      </m:sSubPr>
+                      <m:e>
+                        <m:r>
+                          <w:rPr>
+                            <w:rFonts w:ascii="Cambria Math" w:hAnsi="Cambria Math"/>
+                            <w:sz w:val="23"/>
+                            <w:szCs w:val="23"/>
+                          </w:rPr>
+                          <m:t>a</m:t>
+                        </m:r>
+                      </m:e>
+                      <m:sub>
+                        <m:r>
+                          <w:rPr>
+                            <w:rFonts w:ascii="Cambria Math" w:hAnsi="Cambria Math"/>
+                            <w:sz w:val="23"/>
+                            <w:szCs w:val="23"/>
+                          </w:rPr>
+                          <m:t>y</m:t>
+                        </m:r>
+                      </m:sub>
+                    </m:sSub>
+                  </m:den>
+                </m:f>
+                <m:r>
+                  <w:rPr>
+                    <w:rFonts w:ascii="Cambria Math" w:hAnsi="Cambria Math"/>
+                    <w:sz w:val="23"/>
+                    <w:szCs w:val="23"/>
+                  </w:rPr>
+                  <m:t>)</m:t>
+                </m:r>
+              </m:oMath>
+            </m:oMathPara>
+          </w:p>
+        </w:tc>
+        <w:tc>
+          <w:tcPr>
+            <w:tcW w:w="5220" w:type="dxa"/>
+          </w:tcPr>
+          <w:p>
+            <w:pPr>
+              <w:rPr>
+                <w:sz w:val="23"/>
+                <w:szCs w:val="23"/>
+              </w:rPr>
+            </w:pPr>
+            <m:oMathPara>
+              <m:oMath>
+                <m:sSub>
+                  <m:sSubPr>
+                    <m:ctrlPr>
+                      <w:rPr>
+                        <w:rFonts w:ascii="Cambria Math" w:hAnsi="Cambria Math"/>
+                        <w:i/>
+                        <w:sz w:val="23"/>
+                        <w:szCs w:val="23"/>
+                      </w:rPr>
+                    </m:ctrlPr>
+                  </m:sSubPr>
+                  <m:e>
+                    <m:r>
+                      <w:rPr>
+                        <w:rFonts w:ascii="Cambria Math" w:hAnsi="Cambria Math"/>
+                        <w:sz w:val="23"/>
+                        <w:szCs w:val="23"/>
+                      </w:rPr>
+                      <m:t>f</m:t>
+                    </m:r>
+                  </m:e>
+                  <m:sub>
+                    <m:r>
+                      <w:rPr>
+                        <w:rFonts w:ascii="Cambria Math" w:hAnsi="Cambria Math"/>
+                        <w:sz w:val="23"/>
+                        <w:szCs w:val="23"/>
+                      </w:rPr>
+                      <m:t>a</m:t>
+                    </m:r>
+                  </m:sub>
+                </m:sSub>
+                <m:d>
+                  <m:dPr>
+                    <m:ctrlPr>
+                      <w:rPr>
+                        <w:rFonts w:ascii="Cambria Math" w:hAnsi="Cambria Math"/>
+                        <w:i/>
+                        <w:sz w:val="23"/>
+                        <w:szCs w:val="23"/>
+                      </w:rPr>
+                    </m:ctrlPr>
+                  </m:dPr>
+                  <m:e>
+                    <m:r>
+                      <w:rPr>
+                        <w:rFonts w:ascii="Cambria Math" w:hAnsi="Cambria Math"/>
+                        <w:sz w:val="23"/>
+                        <w:szCs w:val="23"/>
+                      </w:rPr>
+                      <m:t>y</m:t>
+                    </m:r>
+                  </m:e>
+                </m:d>
+                <m:r>
+                  <w:rPr>
+                    <w:rFonts w:ascii="Cambria Math" w:hAnsi="Cambria Math"/>
+                    <w:sz w:val="23"/>
+                    <w:szCs w:val="23"/>
+                  </w:rPr>
+                  <m:t>=y</m:t>
+                </m:r>
+                <m:sSup>
+                  <m:sSupPr>
+                    <m:ctrlPr>
+                      <w:rPr>
+                        <w:rFonts w:ascii="Cambria Math" w:hAnsi="Cambria Math"/>
+                        <w:i/>
+                        <w:sz w:val="23"/>
+                        <w:szCs w:val="23"/>
+                      </w:rPr>
+                    </m:ctrlPr>
+                  </m:sSupPr>
+                  <m:e>
+                    <m:d>
+                      <m:dPr>
+                        <m:ctrlPr>
+                          <w:rPr>
+                            <w:rFonts w:ascii="Cambria Math" w:hAnsi="Cambria Math"/>
+                            <w:i/>
+                            <w:sz w:val="23"/>
+                            <w:szCs w:val="23"/>
+                          </w:rPr>
+                        </m:ctrlPr>
+                      </m:dPr>
+                      <m:e>
+                        <m:r>
+                          <w:rPr>
+                            <w:rFonts w:ascii="Cambria Math" w:hAnsi="Cambria Math"/>
+                            <w:sz w:val="23"/>
+                            <w:szCs w:val="23"/>
+                          </w:rPr>
+                          <m:t>y</m:t>
+                        </m:r>
+                        <m:sSub>
+                          <m:sSubPr>
+                            <m:ctrlPr>
+                              <w:rPr>
+                                <w:rFonts w:ascii="Cambria Math" w:hAnsi="Cambria Math"/>
+                                <w:i/>
+                                <w:sz w:val="23"/>
+                                <w:szCs w:val="23"/>
+                              </w:rPr>
+                            </m:ctrlPr>
+                          </m:sSubPr>
+                          <m:e>
+                            <m:r>
+                              <w:rPr>
+                                <w:rFonts w:ascii="Cambria Math" w:hAnsi="Cambria Math"/>
+                                <w:sz w:val="23"/>
+                                <w:szCs w:val="23"/>
+                              </w:rPr>
+                              <m:t>-</m:t>
+                            </m:r>
+                            <m:r>
+                              <w:rPr>
+                                <w:rFonts w:ascii="Cambria Math" w:hAnsi="Cambria Math"/>
+                                <w:sz w:val="23"/>
+                                <w:szCs w:val="23"/>
+                              </w:rPr>
+                              <m:t>a</m:t>
+                            </m:r>
+                          </m:e>
+                          <m:sub>
+                            <m:r>
+                              <w:rPr>
+                                <w:rFonts w:ascii="Cambria Math" w:hAnsi="Cambria Math"/>
+                                <w:sz w:val="23"/>
+                                <w:szCs w:val="23"/>
+                              </w:rPr>
+                              <m:t>y</m:t>
+                            </m:r>
+                          </m:sub>
+                        </m:sSub>
+                      </m:e>
+                    </m:d>
+                  </m:e>
+                  <m:sup>
+                    <m:r>
+                      <w:rPr>
+                        <w:rFonts w:ascii="Cambria Math" w:hAnsi="Cambria Math"/>
+                        <w:sz w:val="23"/>
+                        <w:szCs w:val="23"/>
+                      </w:rPr>
+                      <m:t>2</m:t>
+                    </m:r>
+                  </m:sup>
+                </m:sSup>
+              </m:oMath>
+            </m:oMathPara>
+          </w:p>
+        </w:tc>
+      </w:tr>
+    </w:tbl>
     <w:p>
       <w:pPr>
         <w:rPr>
@@ -1153,6 +2794,7 @@
           <w:sz w:val="23"/>
           <w:szCs w:val="23"/>
         </w:rPr>
+        <w:lastRenderedPageBreak/>
         <w:t>Parameters Used in Simulations</w:t>
       </w:r>
     </w:p>
@@ -1853,6 +3495,25 @@
       <w:color w:val="808080"/>
     </w:rPr>
   </w:style>
+  <w:style w:type="table" w:styleId="TableGrid">
+    <w:name w:val="Table Grid"/>
+    <w:basedOn w:val="TableNormal"/>
+    <w:uiPriority w:val="39"/>
+    <w:rsid w:val="006B44E5"/>
+    <w:pPr>
+      <w:spacing w:line="240" w:lineRule="auto"/>
+    </w:pPr>
+    <w:tblPr>
+      <w:tblBorders>
+        <w:top w:val="single" w:sz="4" w:space="0" w:color="auto"/>
+        <w:left w:val="single" w:sz="4" w:space="0" w:color="auto"/>
+        <w:bottom w:val="single" w:sz="4" w:space="0" w:color="auto"/>
+        <w:right w:val="single" w:sz="4" w:space="0" w:color="auto"/>
+        <w:insideH w:val="single" w:sz="4" w:space="0" w:color="auto"/>
+        <w:insideV w:val="single" w:sz="4" w:space="0" w:color="auto"/>
+      </w:tblBorders>
+    </w:tblPr>
+  </w:style>
 </w:styles>
 </file>
 

</xml_diff>

<commit_message>
completed comments and graphics
</commit_message>
<xml_diff>
--- a/doc/Final_Report.docx
+++ b/doc/Final_Report.docx
@@ -77,7 +77,13 @@
         <w:rPr>
           <w:b/>
         </w:rPr>
-        <w:t xml:space="preserve">Solving the 2D diffusion Equation Using Explicit and </w:t>
+        <w:t>Solving the 2D D</w:t>
+      </w:r>
+      <w:r>
+        <w:rPr>
+          <w:b/>
+        </w:rPr>
+        <w:t xml:space="preserve">iffusion Equation Using Explicit and </w:t>
       </w:r>
       <w:r>
         <w:rPr>
@@ -6331,40 +6337,54 @@
       <w:pPr>
         <w:rPr>
           <w:rFonts w:ascii="Times New Roman" w:hAnsi="Times New Roman" w:cs="Times New Roman"/>
-          <w:b/>
-          <w:sz w:val="23"/>
-          <w:szCs w:val="23"/>
-        </w:rPr>
-      </w:pPr>
-      <w:r>
-        <w:rPr>
-          <w:rFonts w:ascii="Times New Roman" w:hAnsi="Times New Roman" w:cs="Times New Roman"/>
-          <w:b/>
+          <w:sz w:val="23"/>
+          <w:szCs w:val="23"/>
+        </w:rPr>
+      </w:pPr>
+    </w:p>
+    <w:p>
+      <w:pPr>
+        <w:rPr>
+          <w:rFonts w:ascii="Times New Roman" w:hAnsi="Times New Roman" w:cs="Times New Roman"/>
+          <w:sz w:val="23"/>
+          <w:szCs w:val="23"/>
+        </w:rPr>
+      </w:pPr>
+    </w:p>
+    <w:p>
+      <w:pPr>
+        <w:rPr>
+          <w:rFonts w:ascii="Times New Roman" w:hAnsi="Times New Roman" w:cs="Times New Roman"/>
+          <w:sz w:val="23"/>
+          <w:szCs w:val="23"/>
+        </w:rPr>
+      </w:pPr>
+      <w:r>
+        <w:rPr>
+          <w:rFonts w:ascii="Times New Roman" w:hAnsi="Times New Roman" w:cs="Times New Roman"/>
           <w:sz w:val="23"/>
           <w:szCs w:val="23"/>
         </w:rPr>
         <w:t>The following table shows the data collected from the performance of the explicit code</w:t>
       </w:r>
-    </w:p>
-    <w:p>
-      <w:pPr>
-        <w:rPr>
-          <w:rFonts w:ascii="Times New Roman" w:hAnsi="Times New Roman" w:cs="Times New Roman"/>
-          <w:b/>
-          <w:sz w:val="23"/>
-          <w:szCs w:val="23"/>
-        </w:rPr>
-      </w:pPr>
-    </w:p>
-    <w:p>
-      <w:pPr>
-        <w:rPr>
-          <w:rFonts w:ascii="Times New Roman" w:hAnsi="Times New Roman" w:cs="Times New Roman"/>
-          <w:b/>
-          <w:sz w:val="23"/>
-          <w:szCs w:val="23"/>
-        </w:rPr>
-      </w:pPr>
+      <w:r>
+        <w:rPr>
+          <w:rFonts w:ascii="Times New Roman" w:hAnsi="Times New Roman" w:cs="Times New Roman"/>
+          <w:sz w:val="23"/>
+          <w:szCs w:val="23"/>
+        </w:rPr>
+        <w:t>.</w:t>
+      </w:r>
+      <w:r>
+        <w:rPr>
+          <w:rFonts w:ascii="Times New Roman" w:hAnsi="Times New Roman" w:cs="Times New Roman"/>
+          <w:sz w:val="23"/>
+          <w:szCs w:val="23"/>
+        </w:rPr>
+        <w:t xml:space="preserve"> As shown, the optimal mesh size was found to be 30 based on the boundary conditions given and the dt found was 0.0017. This results indicate that the time of computation was excessive. In conclusion although we can reach a somewhat accurate solution the time cost for this type of computation is too high.</w:t>
+      </w:r>
+      <w:bookmarkStart w:id="0" w:name="_GoBack"/>
+      <w:bookmarkEnd w:id="0"/>
     </w:p>
     <w:p>
       <w:pPr>
@@ -6398,7 +6418,7 @@
     </w:p>
     <w:tbl>
       <w:tblPr>
-        <w:tblStyle w:val="GridTable4-Accent5"/>
+        <w:tblStyle w:val="TableGrid"/>
         <w:tblW w:w="0" w:type="auto"/>
         <w:tblLook w:val="04A0" w:firstRow="1" w:lastRow="0" w:firstColumn="1" w:lastColumn="0" w:noHBand="0" w:noVBand="1"/>
       </w:tblPr>
@@ -6408,34 +6428,104 @@
         <w:gridCol w:w="3117"/>
       </w:tblGrid>
       <w:tr>
-        <w:trPr>
-          <w:cnfStyle w:val="100000000000" w:firstRow="1" w:lastRow="0" w:firstColumn="0" w:lastColumn="0" w:oddVBand="0" w:evenVBand="0" w:oddHBand="0" w:evenHBand="0" w:firstRowFirstColumn="0" w:firstRowLastColumn="0" w:lastRowFirstColumn="0" w:lastRowLastColumn="0"/>
-          <w:trHeight w:val="20"/>
-        </w:trPr>
         <w:tc>
           <w:tcPr>
-            <w:cnfStyle w:val="001000000000" w:firstRow="0" w:lastRow="0" w:firstColumn="1" w:lastColumn="0" w:oddVBand="0" w:evenVBand="0" w:oddHBand="0" w:evenHBand="0" w:firstRowFirstColumn="0" w:firstRowLastColumn="0" w:lastRowFirstColumn="0" w:lastRowLastColumn="0"/>
             <w:tcW w:w="3116" w:type="dxa"/>
+            <w:shd w:val="clear" w:color="auto" w:fill="BDD6EE" w:themeFill="accent1" w:themeFillTint="66"/>
           </w:tcPr>
           <w:p>
             <w:pPr>
-              <w:spacing w:before="120" w:after="120" w:line="360" w:lineRule="auto"/>
-              <w:jc w:val="center"/>
               <w:rPr>
                 <w:rFonts w:ascii="Times New Roman" w:hAnsi="Times New Roman" w:cs="Times New Roman"/>
-                <w:color w:val="auto"/>
-                <w:sz w:val="24"/>
-                <w:szCs w:val="24"/>
+                <w:b/>
+                <w:sz w:val="23"/>
+                <w:szCs w:val="23"/>
               </w:rPr>
             </w:pPr>
             <w:r>
               <w:rPr>
                 <w:rFonts w:ascii="Times New Roman" w:hAnsi="Times New Roman" w:cs="Times New Roman"/>
-                <w:color w:val="auto"/>
-                <w:sz w:val="24"/>
-                <w:szCs w:val="24"/>
+                <w:b/>
+                <w:sz w:val="23"/>
+                <w:szCs w:val="23"/>
               </w:rPr>
-              <w:t>Mesh size (N)</w:t>
+              <w:t>N</w:t>
+            </w:r>
+          </w:p>
+        </w:tc>
+        <w:tc>
+          <w:tcPr>
+            <w:tcW w:w="3117" w:type="dxa"/>
+            <w:shd w:val="clear" w:color="auto" w:fill="BDD6EE" w:themeFill="accent1" w:themeFillTint="66"/>
+          </w:tcPr>
+          <w:p>
+            <w:pPr>
+              <w:rPr>
+                <w:rFonts w:ascii="Times New Roman" w:hAnsi="Times New Roman" w:cs="Times New Roman"/>
+                <w:b/>
+                <w:sz w:val="23"/>
+                <w:szCs w:val="23"/>
+              </w:rPr>
+            </w:pPr>
+            <w:r>
+              <w:rPr>
+                <w:rFonts w:ascii="Times New Roman" w:hAnsi="Times New Roman" w:cs="Times New Roman"/>
+                <w:b/>
+                <w:sz w:val="23"/>
+                <w:szCs w:val="23"/>
+              </w:rPr>
+              <w:t>dt</w:t>
+            </w:r>
+          </w:p>
+        </w:tc>
+        <w:tc>
+          <w:tcPr>
+            <w:tcW w:w="3117" w:type="dxa"/>
+            <w:shd w:val="clear" w:color="auto" w:fill="BDD6EE" w:themeFill="accent1" w:themeFillTint="66"/>
+          </w:tcPr>
+          <w:p>
+            <w:pPr>
+              <w:rPr>
+                <w:rFonts w:ascii="Times New Roman" w:hAnsi="Times New Roman" w:cs="Times New Roman"/>
+                <w:b/>
+                <w:sz w:val="23"/>
+                <w:szCs w:val="23"/>
+              </w:rPr>
+            </w:pPr>
+            <w:r>
+              <w:rPr>
+                <w:rFonts w:ascii="Times New Roman" w:hAnsi="Times New Roman" w:cs="Times New Roman"/>
+                <w:b/>
+                <w:sz w:val="23"/>
+                <w:szCs w:val="23"/>
+              </w:rPr>
+              <w:t>SS time</w:t>
+            </w:r>
+          </w:p>
+        </w:tc>
+      </w:tr>
+      <w:tr>
+        <w:tc>
+          <w:tcPr>
+            <w:tcW w:w="3116" w:type="dxa"/>
+          </w:tcPr>
+          <w:p>
+            <w:pPr>
+              <w:rPr>
+                <w:rFonts w:ascii="Times New Roman" w:hAnsi="Times New Roman" w:cs="Times New Roman"/>
+                <w:b/>
+                <w:sz w:val="23"/>
+                <w:szCs w:val="23"/>
+              </w:rPr>
+            </w:pPr>
+            <w:r>
+              <w:rPr>
+                <w:rFonts w:ascii="Times New Roman" w:hAnsi="Times New Roman" w:cs="Times New Roman"/>
+                <w:b/>
+                <w:sz w:val="23"/>
+                <w:szCs w:val="23"/>
+              </w:rPr>
+              <w:t>30</w:t>
             </w:r>
           </w:p>
         </w:tc>
@@ -6445,24 +6535,21 @@
           </w:tcPr>
           <w:p>
             <w:pPr>
-              <w:spacing w:before="120" w:after="120" w:line="360" w:lineRule="auto"/>
-              <w:jc w:val="center"/>
-              <w:cnfStyle w:val="100000000000" w:firstRow="1" w:lastRow="0" w:firstColumn="0" w:lastColumn="0" w:oddVBand="0" w:evenVBand="0" w:oddHBand="0" w:evenHBand="0" w:firstRowFirstColumn="0" w:firstRowLastColumn="0" w:lastRowFirstColumn="0" w:lastRowLastColumn="0"/>
               <w:rPr>
                 <w:rFonts w:ascii="Times New Roman" w:hAnsi="Times New Roman" w:cs="Times New Roman"/>
-                <w:color w:val="auto"/>
-                <w:sz w:val="24"/>
-                <w:szCs w:val="24"/>
+                <w:b/>
+                <w:sz w:val="23"/>
+                <w:szCs w:val="23"/>
               </w:rPr>
             </w:pPr>
             <w:r>
               <w:rPr>
                 <w:rFonts w:ascii="Times New Roman" w:hAnsi="Times New Roman" w:cs="Times New Roman"/>
-                <w:color w:val="auto"/>
-                <w:sz w:val="24"/>
-                <w:szCs w:val="24"/>
+                <w:b/>
+                <w:sz w:val="23"/>
+                <w:szCs w:val="23"/>
               </w:rPr>
-              <w:t>Number of Iterations</w:t>
+              <w:t>.0017</w:t>
             </w:r>
           </w:p>
         </w:tc>
@@ -6472,669 +6559,21 @@
           </w:tcPr>
           <w:p>
             <w:pPr>
-              <w:spacing w:before="120" w:after="120" w:line="360" w:lineRule="auto"/>
-              <w:jc w:val="center"/>
-              <w:cnfStyle w:val="100000000000" w:firstRow="1" w:lastRow="0" w:firstColumn="0" w:lastColumn="0" w:oddVBand="0" w:evenVBand="0" w:oddHBand="0" w:evenHBand="0" w:firstRowFirstColumn="0" w:firstRowLastColumn="0" w:lastRowFirstColumn="0" w:lastRowLastColumn="0"/>
               <w:rPr>
                 <w:rFonts w:ascii="Times New Roman" w:hAnsi="Times New Roman" w:cs="Times New Roman"/>
-                <w:color w:val="auto"/>
-                <w:sz w:val="24"/>
-                <w:szCs w:val="24"/>
+                <w:b/>
+                <w:sz w:val="23"/>
+                <w:szCs w:val="23"/>
               </w:rPr>
             </w:pPr>
             <w:r>
               <w:rPr>
                 <w:rFonts w:ascii="Times New Roman" w:hAnsi="Times New Roman" w:cs="Times New Roman"/>
-                <w:color w:val="auto"/>
-                <w:sz w:val="24"/>
-                <w:szCs w:val="24"/>
+                <w:b/>
+                <w:sz w:val="23"/>
+                <w:szCs w:val="23"/>
               </w:rPr>
-              <w:t>Running Time</w:t>
-            </w:r>
-          </w:p>
-        </w:tc>
-      </w:tr>
-      <w:tr>
-        <w:trPr>
-          <w:cnfStyle w:val="000000100000" w:firstRow="0" w:lastRow="0" w:firstColumn="0" w:lastColumn="0" w:oddVBand="0" w:evenVBand="0" w:oddHBand="1" w:evenHBand="0" w:firstRowFirstColumn="0" w:firstRowLastColumn="0" w:lastRowFirstColumn="0" w:lastRowLastColumn="0"/>
-          <w:trHeight w:val="20"/>
-        </w:trPr>
-        <w:tc>
-          <w:tcPr>
-            <w:cnfStyle w:val="001000000000" w:firstRow="0" w:lastRow="0" w:firstColumn="1" w:lastColumn="0" w:oddVBand="0" w:evenVBand="0" w:oddHBand="0" w:evenHBand="0" w:firstRowFirstColumn="0" w:firstRowLastColumn="0" w:lastRowFirstColumn="0" w:lastRowLastColumn="0"/>
-            <w:tcW w:w="3116" w:type="dxa"/>
-          </w:tcPr>
-          <w:p>
-            <w:pPr>
-              <w:spacing w:before="120" w:after="120" w:line="360" w:lineRule="auto"/>
-              <w:jc w:val="center"/>
-              <w:rPr>
-                <w:rFonts w:ascii="Times New Roman" w:hAnsi="Times New Roman" w:cs="Times New Roman"/>
-                <w:sz w:val="24"/>
-                <w:szCs w:val="24"/>
-              </w:rPr>
-            </w:pPr>
-            <w:r>
-              <w:rPr>
-                <w:rFonts w:ascii="Times New Roman" w:hAnsi="Times New Roman" w:cs="Times New Roman"/>
-                <w:sz w:val="24"/>
-                <w:szCs w:val="24"/>
-              </w:rPr>
-              <w:t>4</w:t>
-            </w:r>
-          </w:p>
-        </w:tc>
-        <w:tc>
-          <w:tcPr>
-            <w:tcW w:w="3117" w:type="dxa"/>
-          </w:tcPr>
-          <w:p>
-            <w:pPr>
-              <w:spacing w:before="120" w:after="120" w:line="360" w:lineRule="auto"/>
-              <w:jc w:val="center"/>
-              <w:cnfStyle w:val="000000100000" w:firstRow="0" w:lastRow="0" w:firstColumn="0" w:lastColumn="0" w:oddVBand="0" w:evenVBand="0" w:oddHBand="1" w:evenHBand="0" w:firstRowFirstColumn="0" w:firstRowLastColumn="0" w:lastRowFirstColumn="0" w:lastRowLastColumn="0"/>
-              <w:rPr>
-                <w:rFonts w:ascii="Times New Roman" w:hAnsi="Times New Roman" w:cs="Times New Roman"/>
-                <w:sz w:val="24"/>
-                <w:szCs w:val="24"/>
-              </w:rPr>
-            </w:pPr>
-            <w:r>
-              <w:rPr>
-                <w:rFonts w:ascii="Times New Roman" w:hAnsi="Times New Roman" w:cs="Times New Roman"/>
-                <w:sz w:val="24"/>
-                <w:szCs w:val="24"/>
-              </w:rPr>
-              <w:t>22</w:t>
-            </w:r>
-          </w:p>
-        </w:tc>
-        <w:tc>
-          <w:tcPr>
-            <w:tcW w:w="3117" w:type="dxa"/>
-          </w:tcPr>
-          <w:p>
-            <w:pPr>
-              <w:spacing w:before="120" w:after="120" w:line="360" w:lineRule="auto"/>
-              <w:jc w:val="center"/>
-              <w:cnfStyle w:val="000000100000" w:firstRow="0" w:lastRow="0" w:firstColumn="0" w:lastColumn="0" w:oddVBand="0" w:evenVBand="0" w:oddHBand="1" w:evenHBand="0" w:firstRowFirstColumn="0" w:firstRowLastColumn="0" w:lastRowFirstColumn="0" w:lastRowLastColumn="0"/>
-              <w:rPr>
-                <w:rFonts w:ascii="Times New Roman" w:hAnsi="Times New Roman" w:cs="Times New Roman"/>
-                <w:sz w:val="24"/>
-                <w:szCs w:val="24"/>
-              </w:rPr>
-            </w:pPr>
-            <w:r>
-              <w:rPr>
-                <w:rFonts w:ascii="Times New Roman" w:hAnsi="Times New Roman" w:cs="Times New Roman"/>
-                <w:sz w:val="24"/>
-                <w:szCs w:val="24"/>
-              </w:rPr>
-              <w:t>0.022970</w:t>
-            </w:r>
-          </w:p>
-        </w:tc>
-      </w:tr>
-      <w:tr>
-        <w:trPr>
-          <w:trHeight w:val="20"/>
-        </w:trPr>
-        <w:tc>
-          <w:tcPr>
-            <w:cnfStyle w:val="001000000000" w:firstRow="0" w:lastRow="0" w:firstColumn="1" w:lastColumn="0" w:oddVBand="0" w:evenVBand="0" w:oddHBand="0" w:evenHBand="0" w:firstRowFirstColumn="0" w:firstRowLastColumn="0" w:lastRowFirstColumn="0" w:lastRowLastColumn="0"/>
-            <w:tcW w:w="3116" w:type="dxa"/>
-          </w:tcPr>
-          <w:p>
-            <w:pPr>
-              <w:spacing w:before="120" w:after="120" w:line="360" w:lineRule="auto"/>
-              <w:jc w:val="center"/>
-              <w:rPr>
-                <w:rFonts w:ascii="Times New Roman" w:hAnsi="Times New Roman" w:cs="Times New Roman"/>
-                <w:sz w:val="24"/>
-                <w:szCs w:val="24"/>
-              </w:rPr>
-            </w:pPr>
-            <w:r>
-              <w:rPr>
-                <w:rFonts w:ascii="Times New Roman" w:hAnsi="Times New Roman" w:cs="Times New Roman"/>
-                <w:sz w:val="24"/>
-                <w:szCs w:val="24"/>
-              </w:rPr>
-              <w:t>8</w:t>
-            </w:r>
-          </w:p>
-        </w:tc>
-        <w:tc>
-          <w:tcPr>
-            <w:tcW w:w="3117" w:type="dxa"/>
-          </w:tcPr>
-          <w:p>
-            <w:pPr>
-              <w:spacing w:before="120" w:after="120" w:line="360" w:lineRule="auto"/>
-              <w:jc w:val="center"/>
-              <w:cnfStyle w:val="000000000000" w:firstRow="0" w:lastRow="0" w:firstColumn="0" w:lastColumn="0" w:oddVBand="0" w:evenVBand="0" w:oddHBand="0" w:evenHBand="0" w:firstRowFirstColumn="0" w:firstRowLastColumn="0" w:lastRowFirstColumn="0" w:lastRowLastColumn="0"/>
-              <w:rPr>
-                <w:rFonts w:ascii="Times New Roman" w:hAnsi="Times New Roman" w:cs="Times New Roman"/>
-                <w:sz w:val="24"/>
-                <w:szCs w:val="24"/>
-              </w:rPr>
-            </w:pPr>
-            <w:r>
-              <w:rPr>
-                <w:rFonts w:ascii="Times New Roman" w:hAnsi="Times New Roman" w:cs="Times New Roman"/>
-                <w:sz w:val="24"/>
-                <w:szCs w:val="24"/>
-              </w:rPr>
-              <w:t>102</w:t>
-            </w:r>
-          </w:p>
-        </w:tc>
-        <w:tc>
-          <w:tcPr>
-            <w:tcW w:w="3117" w:type="dxa"/>
-          </w:tcPr>
-          <w:p>
-            <w:pPr>
-              <w:spacing w:before="120" w:after="120" w:line="360" w:lineRule="auto"/>
-              <w:jc w:val="center"/>
-              <w:cnfStyle w:val="000000000000" w:firstRow="0" w:lastRow="0" w:firstColumn="0" w:lastColumn="0" w:oddVBand="0" w:evenVBand="0" w:oddHBand="0" w:evenHBand="0" w:firstRowFirstColumn="0" w:firstRowLastColumn="0" w:lastRowFirstColumn="0" w:lastRowLastColumn="0"/>
-              <w:rPr>
-                <w:rFonts w:ascii="Times New Roman" w:hAnsi="Times New Roman" w:cs="Times New Roman"/>
-                <w:sz w:val="24"/>
-                <w:szCs w:val="24"/>
-              </w:rPr>
-            </w:pPr>
-            <w:r>
-              <w:rPr>
-                <w:rFonts w:ascii="Times New Roman" w:hAnsi="Times New Roman" w:cs="Times New Roman"/>
-                <w:sz w:val="24"/>
-                <w:szCs w:val="24"/>
-              </w:rPr>
-              <w:t>0.082787</w:t>
-            </w:r>
-          </w:p>
-        </w:tc>
-      </w:tr>
-      <w:tr>
-        <w:trPr>
-          <w:cnfStyle w:val="000000100000" w:firstRow="0" w:lastRow="0" w:firstColumn="0" w:lastColumn="0" w:oddVBand="0" w:evenVBand="0" w:oddHBand="1" w:evenHBand="0" w:firstRowFirstColumn="0" w:firstRowLastColumn="0" w:lastRowFirstColumn="0" w:lastRowLastColumn="0"/>
-          <w:trHeight w:val="20"/>
-        </w:trPr>
-        <w:tc>
-          <w:tcPr>
-            <w:cnfStyle w:val="001000000000" w:firstRow="0" w:lastRow="0" w:firstColumn="1" w:lastColumn="0" w:oddVBand="0" w:evenVBand="0" w:oddHBand="0" w:evenHBand="0" w:firstRowFirstColumn="0" w:firstRowLastColumn="0" w:lastRowFirstColumn="0" w:lastRowLastColumn="0"/>
-            <w:tcW w:w="3116" w:type="dxa"/>
-          </w:tcPr>
-          <w:p>
-            <w:pPr>
-              <w:spacing w:before="120" w:after="120" w:line="360" w:lineRule="auto"/>
-              <w:jc w:val="center"/>
-              <w:rPr>
-                <w:rFonts w:ascii="Times New Roman" w:hAnsi="Times New Roman" w:cs="Times New Roman"/>
-                <w:sz w:val="24"/>
-                <w:szCs w:val="24"/>
-              </w:rPr>
-            </w:pPr>
-            <w:r>
-              <w:rPr>
-                <w:rFonts w:ascii="Times New Roman" w:hAnsi="Times New Roman" w:cs="Times New Roman"/>
-                <w:sz w:val="24"/>
-                <w:szCs w:val="24"/>
-              </w:rPr>
-              <w:t>16</w:t>
-            </w:r>
-          </w:p>
-        </w:tc>
-        <w:tc>
-          <w:tcPr>
-            <w:tcW w:w="3117" w:type="dxa"/>
-          </w:tcPr>
-          <w:p>
-            <w:pPr>
-              <w:spacing w:before="120" w:after="120" w:line="360" w:lineRule="auto"/>
-              <w:jc w:val="center"/>
-              <w:cnfStyle w:val="000000100000" w:firstRow="0" w:lastRow="0" w:firstColumn="0" w:lastColumn="0" w:oddVBand="0" w:evenVBand="0" w:oddHBand="1" w:evenHBand="0" w:firstRowFirstColumn="0" w:firstRowLastColumn="0" w:lastRowFirstColumn="0" w:lastRowLastColumn="0"/>
-              <w:rPr>
-                <w:rFonts w:ascii="Times New Roman" w:hAnsi="Times New Roman" w:cs="Times New Roman"/>
-                <w:sz w:val="24"/>
-                <w:szCs w:val="24"/>
-              </w:rPr>
-            </w:pPr>
-            <w:r>
-              <w:rPr>
-                <w:rFonts w:ascii="Times New Roman" w:hAnsi="Times New Roman" w:cs="Times New Roman"/>
-                <w:sz w:val="24"/>
-                <w:szCs w:val="24"/>
-              </w:rPr>
-              <w:t>432</w:t>
-            </w:r>
-          </w:p>
-        </w:tc>
-        <w:tc>
-          <w:tcPr>
-            <w:tcW w:w="3117" w:type="dxa"/>
-          </w:tcPr>
-          <w:p>
-            <w:pPr>
-              <w:spacing w:before="120" w:after="120" w:line="360" w:lineRule="auto"/>
-              <w:jc w:val="center"/>
-              <w:cnfStyle w:val="000000100000" w:firstRow="0" w:lastRow="0" w:firstColumn="0" w:lastColumn="0" w:oddVBand="0" w:evenVBand="0" w:oddHBand="1" w:evenHBand="0" w:firstRowFirstColumn="0" w:firstRowLastColumn="0" w:lastRowFirstColumn="0" w:lastRowLastColumn="0"/>
-              <w:rPr>
-                <w:rFonts w:ascii="Times New Roman" w:hAnsi="Times New Roman" w:cs="Times New Roman"/>
-                <w:sz w:val="24"/>
-                <w:szCs w:val="24"/>
-              </w:rPr>
-            </w:pPr>
-            <w:r>
-              <w:rPr>
-                <w:rFonts w:ascii="Times New Roman" w:hAnsi="Times New Roman" w:cs="Times New Roman"/>
-                <w:sz w:val="24"/>
-                <w:szCs w:val="24"/>
-              </w:rPr>
-              <w:t>0.315920</w:t>
-            </w:r>
-          </w:p>
-        </w:tc>
-      </w:tr>
-      <w:tr>
-        <w:trPr>
-          <w:trHeight w:val="20"/>
-        </w:trPr>
-        <w:tc>
-          <w:tcPr>
-            <w:cnfStyle w:val="001000000000" w:firstRow="0" w:lastRow="0" w:firstColumn="1" w:lastColumn="0" w:oddVBand="0" w:evenVBand="0" w:oddHBand="0" w:evenHBand="0" w:firstRowFirstColumn="0" w:firstRowLastColumn="0" w:lastRowFirstColumn="0" w:lastRowLastColumn="0"/>
-            <w:tcW w:w="3116" w:type="dxa"/>
-          </w:tcPr>
-          <w:p>
-            <w:pPr>
-              <w:spacing w:before="120" w:after="120" w:line="360" w:lineRule="auto"/>
-              <w:jc w:val="center"/>
-              <w:rPr>
-                <w:rFonts w:ascii="Times New Roman" w:hAnsi="Times New Roman" w:cs="Times New Roman"/>
-                <w:sz w:val="24"/>
-                <w:szCs w:val="24"/>
-              </w:rPr>
-            </w:pPr>
-            <w:r>
-              <w:rPr>
-                <w:rFonts w:ascii="Times New Roman" w:hAnsi="Times New Roman" w:cs="Times New Roman"/>
-                <w:sz w:val="24"/>
-                <w:szCs w:val="24"/>
-              </w:rPr>
-              <w:lastRenderedPageBreak/>
-              <w:t>32</w:t>
-            </w:r>
-          </w:p>
-        </w:tc>
-        <w:tc>
-          <w:tcPr>
-            <w:tcW w:w="3117" w:type="dxa"/>
-          </w:tcPr>
-          <w:p>
-            <w:pPr>
-              <w:spacing w:before="120" w:after="120" w:line="360" w:lineRule="auto"/>
-              <w:jc w:val="center"/>
-              <w:cnfStyle w:val="000000000000" w:firstRow="0" w:lastRow="0" w:firstColumn="0" w:lastColumn="0" w:oddVBand="0" w:evenVBand="0" w:oddHBand="0" w:evenHBand="0" w:firstRowFirstColumn="0" w:firstRowLastColumn="0" w:lastRowFirstColumn="0" w:lastRowLastColumn="0"/>
-              <w:rPr>
-                <w:rFonts w:ascii="Times New Roman" w:hAnsi="Times New Roman" w:cs="Times New Roman"/>
-                <w:sz w:val="24"/>
-                <w:szCs w:val="24"/>
-              </w:rPr>
-            </w:pPr>
-            <w:r>
-              <w:rPr>
-                <w:rFonts w:ascii="Times New Roman" w:hAnsi="Times New Roman" w:cs="Times New Roman"/>
-                <w:sz w:val="24"/>
-                <w:szCs w:val="24"/>
-              </w:rPr>
-              <w:t>1,956</w:t>
-            </w:r>
-          </w:p>
-        </w:tc>
-        <w:tc>
-          <w:tcPr>
-            <w:tcW w:w="3117" w:type="dxa"/>
-          </w:tcPr>
-          <w:p>
-            <w:pPr>
-              <w:spacing w:before="120" w:after="120" w:line="360" w:lineRule="auto"/>
-              <w:jc w:val="center"/>
-              <w:cnfStyle w:val="000000000000" w:firstRow="0" w:lastRow="0" w:firstColumn="0" w:lastColumn="0" w:oddVBand="0" w:evenVBand="0" w:oddHBand="0" w:evenHBand="0" w:firstRowFirstColumn="0" w:firstRowLastColumn="0" w:lastRowFirstColumn="0" w:lastRowLastColumn="0"/>
-              <w:rPr>
-                <w:rFonts w:ascii="Times New Roman" w:hAnsi="Times New Roman" w:cs="Times New Roman"/>
-                <w:sz w:val="24"/>
-                <w:szCs w:val="24"/>
-              </w:rPr>
-            </w:pPr>
-            <w:r>
-              <w:rPr>
-                <w:rFonts w:ascii="Times New Roman" w:hAnsi="Times New Roman" w:cs="Times New Roman"/>
-                <w:sz w:val="24"/>
-                <w:szCs w:val="24"/>
-              </w:rPr>
-              <w:t>2.568503</w:t>
-            </w:r>
-          </w:p>
-        </w:tc>
-      </w:tr>
-      <w:tr>
-        <w:trPr>
-          <w:cnfStyle w:val="000000100000" w:firstRow="0" w:lastRow="0" w:firstColumn="0" w:lastColumn="0" w:oddVBand="0" w:evenVBand="0" w:oddHBand="1" w:evenHBand="0" w:firstRowFirstColumn="0" w:firstRowLastColumn="0" w:lastRowFirstColumn="0" w:lastRowLastColumn="0"/>
-          <w:trHeight w:val="20"/>
-        </w:trPr>
-        <w:tc>
-          <w:tcPr>
-            <w:cnfStyle w:val="001000000000" w:firstRow="0" w:lastRow="0" w:firstColumn="1" w:lastColumn="0" w:oddVBand="0" w:evenVBand="0" w:oddHBand="0" w:evenHBand="0" w:firstRowFirstColumn="0" w:firstRowLastColumn="0" w:lastRowFirstColumn="0" w:lastRowLastColumn="0"/>
-            <w:tcW w:w="3116" w:type="dxa"/>
-          </w:tcPr>
-          <w:p>
-            <w:pPr>
-              <w:spacing w:before="120" w:after="120" w:line="360" w:lineRule="auto"/>
-              <w:jc w:val="center"/>
-              <w:rPr>
-                <w:rFonts w:ascii="Times New Roman" w:hAnsi="Times New Roman" w:cs="Times New Roman"/>
-                <w:sz w:val="24"/>
-                <w:szCs w:val="24"/>
-              </w:rPr>
-            </w:pPr>
-            <w:r>
-              <w:rPr>
-                <w:rFonts w:ascii="Times New Roman" w:hAnsi="Times New Roman" w:cs="Times New Roman"/>
-                <w:sz w:val="24"/>
-                <w:szCs w:val="24"/>
-              </w:rPr>
-              <w:t>64</w:t>
-            </w:r>
-          </w:p>
-        </w:tc>
-        <w:tc>
-          <w:tcPr>
-            <w:tcW w:w="3117" w:type="dxa"/>
-          </w:tcPr>
-          <w:p>
-            <w:pPr>
-              <w:spacing w:before="120" w:after="120" w:line="360" w:lineRule="auto"/>
-              <w:jc w:val="center"/>
-              <w:cnfStyle w:val="000000100000" w:firstRow="0" w:lastRow="0" w:firstColumn="0" w:lastColumn="0" w:oddVBand="0" w:evenVBand="0" w:oddHBand="1" w:evenHBand="0" w:firstRowFirstColumn="0" w:firstRowLastColumn="0" w:lastRowFirstColumn="0" w:lastRowLastColumn="0"/>
-              <w:rPr>
-                <w:rFonts w:ascii="Times New Roman" w:hAnsi="Times New Roman" w:cs="Times New Roman"/>
-                <w:sz w:val="24"/>
-                <w:szCs w:val="24"/>
-              </w:rPr>
-            </w:pPr>
-            <w:r>
-              <w:rPr>
-                <w:rFonts w:ascii="Times New Roman" w:hAnsi="Times New Roman" w:cs="Times New Roman"/>
-                <w:sz w:val="24"/>
-                <w:szCs w:val="24"/>
-              </w:rPr>
-              <w:t>7,890</w:t>
-            </w:r>
-          </w:p>
-        </w:tc>
-        <w:tc>
-          <w:tcPr>
-            <w:tcW w:w="3117" w:type="dxa"/>
-          </w:tcPr>
-          <w:p>
-            <w:pPr>
-              <w:spacing w:before="120" w:after="120" w:line="360" w:lineRule="auto"/>
-              <w:jc w:val="center"/>
-              <w:cnfStyle w:val="000000100000" w:firstRow="0" w:lastRow="0" w:firstColumn="0" w:lastColumn="0" w:oddVBand="0" w:evenVBand="0" w:oddHBand="1" w:evenHBand="0" w:firstRowFirstColumn="0" w:firstRowLastColumn="0" w:lastRowFirstColumn="0" w:lastRowLastColumn="0"/>
-              <w:rPr>
-                <w:rFonts w:ascii="Times New Roman" w:hAnsi="Times New Roman" w:cs="Times New Roman"/>
-                <w:sz w:val="24"/>
-                <w:szCs w:val="24"/>
-              </w:rPr>
-            </w:pPr>
-            <w:r>
-              <w:rPr>
-                <w:rFonts w:ascii="Times New Roman" w:hAnsi="Times New Roman" w:cs="Times New Roman"/>
-                <w:sz w:val="24"/>
-                <w:szCs w:val="24"/>
-              </w:rPr>
-              <w:t>13.475713</w:t>
-            </w:r>
-          </w:p>
-        </w:tc>
-      </w:tr>
-      <w:tr>
-        <w:trPr>
-          <w:trHeight w:val="20"/>
-        </w:trPr>
-        <w:tc>
-          <w:tcPr>
-            <w:cnfStyle w:val="001000000000" w:firstRow="0" w:lastRow="0" w:firstColumn="1" w:lastColumn="0" w:oddVBand="0" w:evenVBand="0" w:oddHBand="0" w:evenHBand="0" w:firstRowFirstColumn="0" w:firstRowLastColumn="0" w:lastRowFirstColumn="0" w:lastRowLastColumn="0"/>
-            <w:tcW w:w="3116" w:type="dxa"/>
-          </w:tcPr>
-          <w:p>
-            <w:pPr>
-              <w:spacing w:before="120" w:after="120" w:line="360" w:lineRule="auto"/>
-              <w:jc w:val="center"/>
-              <w:rPr>
-                <w:rFonts w:ascii="Times New Roman" w:hAnsi="Times New Roman" w:cs="Times New Roman"/>
-                <w:sz w:val="24"/>
-                <w:szCs w:val="24"/>
-              </w:rPr>
-            </w:pPr>
-            <w:r>
-              <w:rPr>
-                <w:rFonts w:ascii="Times New Roman" w:hAnsi="Times New Roman" w:cs="Times New Roman"/>
-                <w:sz w:val="24"/>
-                <w:szCs w:val="24"/>
-              </w:rPr>
-              <w:t>128</w:t>
-            </w:r>
-          </w:p>
-        </w:tc>
-        <w:tc>
-          <w:tcPr>
-            <w:tcW w:w="3117" w:type="dxa"/>
-          </w:tcPr>
-          <w:p>
-            <w:pPr>
-              <w:spacing w:before="120" w:after="120" w:line="360" w:lineRule="auto"/>
-              <w:jc w:val="center"/>
-              <w:cnfStyle w:val="000000000000" w:firstRow="0" w:lastRow="0" w:firstColumn="0" w:lastColumn="0" w:oddVBand="0" w:evenVBand="0" w:oddHBand="0" w:evenHBand="0" w:firstRowFirstColumn="0" w:firstRowLastColumn="0" w:lastRowFirstColumn="0" w:lastRowLastColumn="0"/>
-              <w:rPr>
-                <w:rFonts w:ascii="Times New Roman" w:hAnsi="Times New Roman" w:cs="Times New Roman"/>
-                <w:sz w:val="24"/>
-                <w:szCs w:val="24"/>
-              </w:rPr>
-            </w:pPr>
-            <w:r>
-              <w:rPr>
-                <w:rFonts w:ascii="Times New Roman" w:hAnsi="Times New Roman" w:cs="Times New Roman"/>
-                <w:sz w:val="24"/>
-                <w:szCs w:val="24"/>
-              </w:rPr>
-              <w:t>35,745</w:t>
-            </w:r>
-          </w:p>
-        </w:tc>
-        <w:tc>
-          <w:tcPr>
-            <w:tcW w:w="3117" w:type="dxa"/>
-          </w:tcPr>
-          <w:p>
-            <w:pPr>
-              <w:spacing w:before="120" w:after="120" w:line="360" w:lineRule="auto"/>
-              <w:jc w:val="center"/>
-              <w:cnfStyle w:val="000000000000" w:firstRow="0" w:lastRow="0" w:firstColumn="0" w:lastColumn="0" w:oddVBand="0" w:evenVBand="0" w:oddHBand="0" w:evenHBand="0" w:firstRowFirstColumn="0" w:firstRowLastColumn="0" w:lastRowFirstColumn="0" w:lastRowLastColumn="0"/>
-              <w:rPr>
-                <w:rFonts w:ascii="Times New Roman" w:hAnsi="Times New Roman" w:cs="Times New Roman"/>
-                <w:sz w:val="24"/>
-                <w:szCs w:val="24"/>
-              </w:rPr>
-            </w:pPr>
-            <w:r>
-              <w:rPr>
-                <w:rFonts w:ascii="Times New Roman" w:hAnsi="Times New Roman" w:cs="Times New Roman"/>
-                <w:sz w:val="24"/>
-                <w:szCs w:val="24"/>
-              </w:rPr>
-              <w:t>70.703948</w:t>
-            </w:r>
-          </w:p>
-        </w:tc>
-      </w:tr>
-      <w:tr>
-        <w:trPr>
-          <w:cnfStyle w:val="000000100000" w:firstRow="0" w:lastRow="0" w:firstColumn="0" w:lastColumn="0" w:oddVBand="0" w:evenVBand="0" w:oddHBand="1" w:evenHBand="0" w:firstRowFirstColumn="0" w:firstRowLastColumn="0" w:lastRowFirstColumn="0" w:lastRowLastColumn="0"/>
-          <w:trHeight w:val="20"/>
-        </w:trPr>
-        <w:tc>
-          <w:tcPr>
-            <w:cnfStyle w:val="001000000000" w:firstRow="0" w:lastRow="0" w:firstColumn="1" w:lastColumn="0" w:oddVBand="0" w:evenVBand="0" w:oddHBand="0" w:evenHBand="0" w:firstRowFirstColumn="0" w:firstRowLastColumn="0" w:lastRowFirstColumn="0" w:lastRowLastColumn="0"/>
-            <w:tcW w:w="3116" w:type="dxa"/>
-          </w:tcPr>
-          <w:p>
-            <w:pPr>
-              <w:spacing w:before="120" w:after="120" w:line="360" w:lineRule="auto"/>
-              <w:jc w:val="center"/>
-              <w:rPr>
-                <w:rFonts w:ascii="Times New Roman" w:hAnsi="Times New Roman" w:cs="Times New Roman"/>
-                <w:sz w:val="24"/>
-                <w:szCs w:val="24"/>
-              </w:rPr>
-            </w:pPr>
-            <w:r>
-              <w:rPr>
-                <w:rFonts w:ascii="Times New Roman" w:hAnsi="Times New Roman" w:cs="Times New Roman"/>
-                <w:sz w:val="24"/>
-                <w:szCs w:val="24"/>
-              </w:rPr>
-              <w:t>256</w:t>
-            </w:r>
-          </w:p>
-        </w:tc>
-        <w:tc>
-          <w:tcPr>
-            <w:tcW w:w="3117" w:type="dxa"/>
-          </w:tcPr>
-          <w:p>
-            <w:pPr>
-              <w:spacing w:before="120" w:after="120" w:line="360" w:lineRule="auto"/>
-              <w:jc w:val="center"/>
-              <w:cnfStyle w:val="000000100000" w:firstRow="0" w:lastRow="0" w:firstColumn="0" w:lastColumn="0" w:oddVBand="0" w:evenVBand="0" w:oddHBand="1" w:evenHBand="0" w:firstRowFirstColumn="0" w:firstRowLastColumn="0" w:lastRowFirstColumn="0" w:lastRowLastColumn="0"/>
-              <w:rPr>
-                <w:rFonts w:ascii="Times New Roman" w:hAnsi="Times New Roman" w:cs="Times New Roman"/>
-                <w:sz w:val="24"/>
-                <w:szCs w:val="24"/>
-              </w:rPr>
-            </w:pPr>
-            <w:r>
-              <w:rPr>
-                <w:rFonts w:ascii="Times New Roman" w:hAnsi="Times New Roman" w:cs="Times New Roman"/>
-                <w:sz w:val="24"/>
-                <w:szCs w:val="24"/>
-              </w:rPr>
-              <w:t>123,659</w:t>
-            </w:r>
-          </w:p>
-        </w:tc>
-        <w:tc>
-          <w:tcPr>
-            <w:tcW w:w="3117" w:type="dxa"/>
-          </w:tcPr>
-          <w:p>
-            <w:pPr>
-              <w:spacing w:before="120" w:after="120" w:line="360" w:lineRule="auto"/>
-              <w:jc w:val="center"/>
-              <w:cnfStyle w:val="000000100000" w:firstRow="0" w:lastRow="0" w:firstColumn="0" w:lastColumn="0" w:oddVBand="0" w:evenVBand="0" w:oddHBand="1" w:evenHBand="0" w:firstRowFirstColumn="0" w:firstRowLastColumn="0" w:lastRowFirstColumn="0" w:lastRowLastColumn="0"/>
-              <w:rPr>
-                <w:rFonts w:ascii="Times New Roman" w:hAnsi="Times New Roman" w:cs="Times New Roman"/>
-                <w:sz w:val="24"/>
-                <w:szCs w:val="24"/>
-              </w:rPr>
-            </w:pPr>
-            <w:r>
-              <w:rPr>
-                <w:rFonts w:ascii="Times New Roman" w:hAnsi="Times New Roman" w:cs="Times New Roman"/>
-                <w:sz w:val="24"/>
-                <w:szCs w:val="24"/>
-              </w:rPr>
-              <w:t>575.944671</w:t>
-            </w:r>
-          </w:p>
-        </w:tc>
-      </w:tr>
-      <w:tr>
-        <w:trPr>
-          <w:trHeight w:val="20"/>
-        </w:trPr>
-        <w:tc>
-          <w:tcPr>
-            <w:cnfStyle w:val="001000000000" w:firstRow="0" w:lastRow="0" w:firstColumn="1" w:lastColumn="0" w:oddVBand="0" w:evenVBand="0" w:oddHBand="0" w:evenHBand="0" w:firstRowFirstColumn="0" w:firstRowLastColumn="0" w:lastRowFirstColumn="0" w:lastRowLastColumn="0"/>
-            <w:tcW w:w="3116" w:type="dxa"/>
-          </w:tcPr>
-          <w:p>
-            <w:pPr>
-              <w:spacing w:before="120" w:after="120" w:line="360" w:lineRule="auto"/>
-              <w:jc w:val="center"/>
-              <w:rPr>
-                <w:rFonts w:ascii="Times New Roman" w:hAnsi="Times New Roman" w:cs="Times New Roman"/>
-                <w:sz w:val="24"/>
-                <w:szCs w:val="24"/>
-              </w:rPr>
-            </w:pPr>
-            <w:r>
-              <w:rPr>
-                <w:rFonts w:ascii="Times New Roman" w:hAnsi="Times New Roman" w:cs="Times New Roman"/>
-                <w:sz w:val="24"/>
-                <w:szCs w:val="24"/>
-              </w:rPr>
-              <w:t>512</w:t>
-            </w:r>
-          </w:p>
-        </w:tc>
-        <w:tc>
-          <w:tcPr>
-            <w:tcW w:w="3117" w:type="dxa"/>
-          </w:tcPr>
-          <w:p>
-            <w:pPr>
-              <w:spacing w:before="120" w:after="120" w:line="360" w:lineRule="auto"/>
-              <w:jc w:val="center"/>
-              <w:cnfStyle w:val="000000000000" w:firstRow="0" w:lastRow="0" w:firstColumn="0" w:lastColumn="0" w:oddVBand="0" w:evenVBand="0" w:oddHBand="0" w:evenHBand="0" w:firstRowFirstColumn="0" w:firstRowLastColumn="0" w:lastRowFirstColumn="0" w:lastRowLastColumn="0"/>
-              <w:rPr>
-                <w:rFonts w:ascii="Times New Roman" w:hAnsi="Times New Roman" w:cs="Times New Roman"/>
-                <w:sz w:val="24"/>
-                <w:szCs w:val="24"/>
-              </w:rPr>
-            </w:pPr>
-            <w:r>
-              <w:rPr>
-                <w:rFonts w:ascii="Times New Roman" w:hAnsi="Times New Roman" w:cs="Times New Roman"/>
-                <w:sz w:val="24"/>
-                <w:szCs w:val="24"/>
-              </w:rPr>
-              <w:t>-</w:t>
-            </w:r>
-          </w:p>
-        </w:tc>
-        <w:tc>
-          <w:tcPr>
-            <w:tcW w:w="3117" w:type="dxa"/>
-          </w:tcPr>
-          <w:p>
-            <w:pPr>
-              <w:spacing w:before="120" w:after="120" w:line="360" w:lineRule="auto"/>
-              <w:jc w:val="center"/>
-              <w:cnfStyle w:val="000000000000" w:firstRow="0" w:lastRow="0" w:firstColumn="0" w:lastColumn="0" w:oddVBand="0" w:evenVBand="0" w:oddHBand="0" w:evenHBand="0" w:firstRowFirstColumn="0" w:firstRowLastColumn="0" w:lastRowFirstColumn="0" w:lastRowLastColumn="0"/>
-              <w:rPr>
-                <w:rFonts w:ascii="Times New Roman" w:hAnsi="Times New Roman" w:cs="Times New Roman"/>
-                <w:sz w:val="24"/>
-                <w:szCs w:val="24"/>
-              </w:rPr>
-            </w:pPr>
-            <w:r>
-              <w:rPr>
-                <w:rFonts w:ascii="Times New Roman" w:hAnsi="Times New Roman" w:cs="Times New Roman"/>
-                <w:sz w:val="24"/>
-                <w:szCs w:val="24"/>
-              </w:rPr>
-              <w:t>Excessive Time required</w:t>
+              <w:t>54.5sec</w:t>
             </w:r>
           </w:p>
         </w:tc>
@@ -7199,6 +6638,76 @@
           <w:szCs w:val="23"/>
         </w:rPr>
       </w:pPr>
+    </w:p>
+    <w:p>
+      <w:pPr>
+        <w:rPr>
+          <w:rFonts w:ascii="Times New Roman" w:hAnsi="Times New Roman" w:cs="Times New Roman"/>
+          <w:b/>
+          <w:sz w:val="23"/>
+          <w:szCs w:val="23"/>
+        </w:rPr>
+      </w:pPr>
+    </w:p>
+    <w:p>
+      <w:pPr>
+        <w:rPr>
+          <w:rFonts w:ascii="Times New Roman" w:hAnsi="Times New Roman" w:cs="Times New Roman"/>
+          <w:b/>
+          <w:sz w:val="23"/>
+          <w:szCs w:val="23"/>
+        </w:rPr>
+      </w:pPr>
+    </w:p>
+    <w:p>
+      <w:pPr>
+        <w:rPr>
+          <w:rFonts w:ascii="Times New Roman" w:hAnsi="Times New Roman" w:cs="Times New Roman"/>
+          <w:b/>
+          <w:sz w:val="23"/>
+          <w:szCs w:val="23"/>
+        </w:rPr>
+      </w:pPr>
+    </w:p>
+    <w:p>
+      <w:pPr>
+        <w:rPr>
+          <w:rFonts w:ascii="Times New Roman" w:hAnsi="Times New Roman" w:cs="Times New Roman"/>
+          <w:b/>
+          <w:sz w:val="23"/>
+          <w:szCs w:val="23"/>
+        </w:rPr>
+      </w:pPr>
+    </w:p>
+    <w:p>
+      <w:pPr>
+        <w:rPr>
+          <w:rFonts w:ascii="Times New Roman" w:hAnsi="Times New Roman" w:cs="Times New Roman"/>
+          <w:b/>
+          <w:sz w:val="23"/>
+          <w:szCs w:val="23"/>
+        </w:rPr>
+      </w:pPr>
+    </w:p>
+    <w:p>
+      <w:pPr>
+        <w:rPr>
+          <w:rFonts w:ascii="Times New Roman" w:hAnsi="Times New Roman" w:cs="Times New Roman"/>
+          <w:b/>
+          <w:sz w:val="23"/>
+          <w:szCs w:val="23"/>
+        </w:rPr>
+      </w:pPr>
+    </w:p>
+    <w:p>
+      <w:pPr>
+        <w:rPr>
+          <w:rFonts w:ascii="Times New Roman" w:hAnsi="Times New Roman" w:cs="Times New Roman"/>
+          <w:b/>
+          <w:sz w:val="23"/>
+          <w:szCs w:val="23"/>
+        </w:rPr>
+      </w:pPr>
       <w:r>
         <w:rPr>
           <w:rFonts w:ascii="Times New Roman" w:hAnsi="Times New Roman" w:cs="Times New Roman"/>
@@ -7280,123 +6789,65 @@
           <w:sz w:val="23"/>
           <w:szCs w:val="23"/>
         </w:rPr>
-        <w:t xml:space="preserve">in a more defined way compared to the explicit </w:t>
-      </w:r>
-      <w:bookmarkStart w:id="0" w:name="_GoBack"/>
-      <w:bookmarkEnd w:id="0"/>
-      <w:r>
-        <w:rPr>
-          <w:rFonts w:ascii="Times New Roman" w:hAnsi="Times New Roman" w:cs="Times New Roman"/>
-          <w:sz w:val="23"/>
-          <w:szCs w:val="23"/>
-        </w:rPr>
-        <w:t>. The blue in the figure represents lower temperature while higher temperatures are represented by yellow</w:t>
-      </w:r>
-    </w:p>
-    <w:p>
-      <w:pPr>
-        <w:rPr>
-          <w:rFonts w:ascii="Times New Roman" w:hAnsi="Times New Roman" w:cs="Times New Roman"/>
-          <w:b/>
-          <w:sz w:val="23"/>
-          <w:szCs w:val="23"/>
-        </w:rPr>
-      </w:pPr>
-    </w:p>
-    <w:p>
-      <w:pPr>
-        <w:rPr>
-          <w:rFonts w:ascii="Times New Roman" w:hAnsi="Times New Roman" w:cs="Times New Roman"/>
-          <w:b/>
-          <w:sz w:val="23"/>
-          <w:szCs w:val="23"/>
-        </w:rPr>
-      </w:pPr>
-    </w:p>
-    <w:p>
-      <w:pPr>
-        <w:rPr>
-          <w:rFonts w:ascii="Times New Roman" w:hAnsi="Times New Roman" w:cs="Times New Roman"/>
-          <w:b/>
-          <w:sz w:val="23"/>
-          <w:szCs w:val="23"/>
-        </w:rPr>
-      </w:pPr>
-    </w:p>
-    <w:p>
-      <w:pPr>
-        <w:rPr>
-          <w:rFonts w:ascii="Times New Roman" w:hAnsi="Times New Roman" w:cs="Times New Roman"/>
-          <w:b/>
-          <w:sz w:val="23"/>
-          <w:szCs w:val="23"/>
-        </w:rPr>
-      </w:pPr>
-    </w:p>
-    <w:p>
-      <w:pPr>
-        <w:rPr>
-          <w:b/>
-          <w:sz w:val="23"/>
-          <w:szCs w:val="23"/>
-        </w:rPr>
-      </w:pPr>
-      <w:r>
-        <w:rPr>
-          <w:rFonts w:ascii="Times New Roman" w:hAnsi="Times New Roman" w:cs="Times New Roman"/>
+        <w:t xml:space="preserve">in a more defined way compared to the </w:t>
+      </w:r>
+      <w:r>
+        <w:rPr>
+          <w:rFonts w:ascii="Times New Roman" w:hAnsi="Times New Roman" w:cs="Times New Roman"/>
+          <w:sz w:val="23"/>
+          <w:szCs w:val="23"/>
+        </w:rPr>
+        <w:t>explicit.</w:t>
+      </w:r>
+      <w:r>
+        <w:rPr>
+          <w:rFonts w:ascii="Times New Roman" w:hAnsi="Times New Roman" w:cs="Times New Roman"/>
+          <w:sz w:val="23"/>
+          <w:szCs w:val="23"/>
+        </w:rPr>
+        <w:t xml:space="preserve"> The blue in the figure represents lower temperature while higher temperatures are represented by yellow</w:t>
+      </w:r>
+      <w:r>
+        <w:rPr>
+          <w:rFonts w:ascii="Times New Roman" w:hAnsi="Times New Roman" w:cs="Times New Roman"/>
+          <w:sz w:val="23"/>
+          <w:szCs w:val="23"/>
+        </w:rPr>
+        <w:t>. The ADI did not have a limit as far a the mesh size or the time step size which allowed to have  a more accurate solution.</w:t>
+      </w:r>
+    </w:p>
+    <w:p>
+      <w:pPr>
+        <w:rPr>
+          <w:rFonts w:ascii="Times New Roman" w:hAnsi="Times New Roman" w:cs="Times New Roman"/>
+          <w:b/>
+          <w:sz w:val="23"/>
+          <w:szCs w:val="23"/>
+        </w:rPr>
+      </w:pPr>
+    </w:p>
+    <w:p>
+      <w:pPr>
+        <w:rPr>
+          <w:rFonts w:ascii="Times New Roman" w:hAnsi="Times New Roman" w:cs="Times New Roman"/>
+          <w:b/>
+          <w:sz w:val="23"/>
+          <w:szCs w:val="23"/>
+        </w:rPr>
+      </w:pPr>
+      <w:r>
+        <w:rPr>
+          <w:rFonts w:ascii="Times New Roman" w:hAnsi="Times New Roman" w:cs="Times New Roman"/>
+          <w:b/>
           <w:noProof/>
-        </w:rPr>
-        <w:lastRenderedPageBreak/>
+          <w:sz w:val="23"/>
+          <w:szCs w:val="23"/>
+        </w:rPr>
         <w:drawing>
-          <wp:anchor distT="0" distB="0" distL="114300" distR="114300" simplePos="0" relativeHeight="251665408" behindDoc="0" locked="0" layoutInCell="1" allowOverlap="1">
-            <wp:simplePos x="0" y="0"/>
-            <wp:positionH relativeFrom="column">
-              <wp:posOffset>622853</wp:posOffset>
-            </wp:positionH>
-            <wp:positionV relativeFrom="paragraph">
-              <wp:posOffset>106017</wp:posOffset>
-            </wp:positionV>
-            <wp:extent cx="4187873" cy="3140655"/>
+          <wp:inline distT="0" distB="0" distL="0" distR="0">
+            <wp:extent cx="5327650" cy="3995420"/>
             <wp:effectExtent l="0" t="0" r="0" b="0"/>
-            <wp:wrapThrough wrapText="bothSides">
-              <wp:wrapPolygon edited="0">
-                <wp:start x="7762" y="0"/>
-                <wp:lineTo x="5895" y="1441"/>
-                <wp:lineTo x="5011" y="2228"/>
-                <wp:lineTo x="3341" y="6552"/>
-                <wp:lineTo x="1081" y="8518"/>
-                <wp:lineTo x="1081" y="10745"/>
-                <wp:lineTo x="590" y="11270"/>
-                <wp:lineTo x="295" y="15332"/>
-                <wp:lineTo x="2162" y="17035"/>
-                <wp:lineTo x="2555" y="17035"/>
-                <wp:lineTo x="1277" y="17691"/>
-                <wp:lineTo x="1277" y="18608"/>
-                <wp:lineTo x="2063" y="19132"/>
-                <wp:lineTo x="2063" y="19263"/>
-                <wp:lineTo x="10612" y="20967"/>
-                <wp:lineTo x="11005" y="21229"/>
-                <wp:lineTo x="11987" y="21229"/>
-                <wp:lineTo x="14640" y="20967"/>
-                <wp:lineTo x="19750" y="19787"/>
-                <wp:lineTo x="19651" y="19132"/>
-                <wp:lineTo x="17883" y="17035"/>
-                <wp:lineTo x="18767" y="17035"/>
-                <wp:lineTo x="19062" y="16249"/>
-                <wp:lineTo x="18767" y="14939"/>
-                <wp:lineTo x="19750" y="14939"/>
-                <wp:lineTo x="20732" y="13890"/>
-                <wp:lineTo x="20634" y="12842"/>
-                <wp:lineTo x="19651" y="10745"/>
-                <wp:lineTo x="19750" y="3276"/>
-                <wp:lineTo x="16802" y="2621"/>
-                <wp:lineTo x="11201" y="2359"/>
-                <wp:lineTo x="14444" y="786"/>
-                <wp:lineTo x="14444" y="0"/>
-                <wp:lineTo x="7762" y="0"/>
-              </wp:wrapPolygon>
-            </wp:wrapThrough>
-            <wp:docPr id="12" name="Picture 12"/>
+            <wp:docPr id="16" name="Picture 16"/>
             <wp:cNvGraphicFramePr>
               <a:graphicFrameLocks xmlns:a="http://schemas.openxmlformats.org/drawingml/2006/main" noChangeAspect="1"/>
             </wp:cNvGraphicFramePr>
@@ -7404,75 +6855,13 @@
               <a:graphicData uri="http://schemas.openxmlformats.org/drawingml/2006/picture">
                 <pic:pic xmlns:pic="http://schemas.openxmlformats.org/drawingml/2006/picture">
                   <pic:nvPicPr>
-                    <pic:cNvPr id="0" name="Picture 3"/>
+                    <pic:cNvPr id="0" name="Picture 6"/>
                     <pic:cNvPicPr>
                       <a:picLocks noChangeAspect="1" noChangeArrowheads="1"/>
                     </pic:cNvPicPr>
                   </pic:nvPicPr>
                   <pic:blipFill>
                     <a:blip r:embed="rId17">
-                      <a:extLst>
-                        <a:ext uri="{28A0092B-C50C-407E-A947-70E740481C1C}">
-                          <a14:useLocalDpi xmlns:a14="http://schemas.microsoft.com/office/drawing/2010/main" val="0"/>
-                        </a:ext>
-                      </a:extLst>
-                    </a:blip>
-                    <a:srcRect/>
-                    <a:stretch>
-                      <a:fillRect/>
-                    </a:stretch>
-                  </pic:blipFill>
-                  <pic:spPr bwMode="auto">
-                    <a:xfrm>
-                      <a:off x="0" y="0"/>
-                      <a:ext cx="4187873" cy="3140655"/>
-                    </a:xfrm>
-                    <a:prstGeom prst="rect">
-                      <a:avLst/>
-                    </a:prstGeom>
-                    <a:noFill/>
-                    <a:ln>
-                      <a:noFill/>
-                    </a:ln>
-                  </pic:spPr>
-                </pic:pic>
-              </a:graphicData>
-            </a:graphic>
-            <wp14:sizeRelH relativeFrom="page">
-              <wp14:pctWidth>0</wp14:pctWidth>
-            </wp14:sizeRelH>
-            <wp14:sizeRelV relativeFrom="page">
-              <wp14:pctHeight>0</wp14:pctHeight>
-            </wp14:sizeRelV>
-          </wp:anchor>
-        </w:drawing>
-      </w:r>
-      <w:r>
-        <w:rPr>
-          <w:b/>
-          <w:noProof/>
-          <w:sz w:val="23"/>
-          <w:szCs w:val="23"/>
-        </w:rPr>
-        <w:drawing>
-          <wp:inline distT="0" distB="0" distL="0" distR="0">
-            <wp:extent cx="5327650" cy="3995420"/>
-            <wp:effectExtent l="0" t="0" r="0" b="0"/>
-            <wp:docPr id="10" name="Picture 10"/>
-            <wp:cNvGraphicFramePr>
-              <a:graphicFrameLocks xmlns:a="http://schemas.openxmlformats.org/drawingml/2006/main" noChangeAspect="1"/>
-            </wp:cNvGraphicFramePr>
-            <a:graphic xmlns:a="http://schemas.openxmlformats.org/drawingml/2006/main">
-              <a:graphicData uri="http://schemas.openxmlformats.org/drawingml/2006/picture">
-                <pic:pic xmlns:pic="http://schemas.openxmlformats.org/drawingml/2006/picture">
-                  <pic:nvPicPr>
-                    <pic:cNvPr id="0" name="Picture 1"/>
-                    <pic:cNvPicPr>
-                      <a:picLocks noChangeAspect="1" noChangeArrowheads="1"/>
-                    </pic:cNvPicPr>
-                  </pic:nvPicPr>
-                  <pic:blipFill>
-                    <a:blip r:embed="rId18">
                       <a:extLst>
                         <a:ext uri="{28A0092B-C50C-407E-A947-70E740481C1C}">
                           <a14:useLocalDpi xmlns:a14="http://schemas.microsoft.com/office/drawing/2010/main" val="0"/>
@@ -7503,6 +6892,35 @@
           </wp:inline>
         </w:drawing>
       </w:r>
+    </w:p>
+    <w:p>
+      <w:pPr>
+        <w:rPr>
+          <w:rFonts w:ascii="Times New Roman" w:hAnsi="Times New Roman" w:cs="Times New Roman"/>
+          <w:b/>
+          <w:sz w:val="23"/>
+          <w:szCs w:val="23"/>
+        </w:rPr>
+      </w:pPr>
+    </w:p>
+    <w:p>
+      <w:pPr>
+        <w:rPr>
+          <w:rFonts w:ascii="Times New Roman" w:hAnsi="Times New Roman" w:cs="Times New Roman"/>
+          <w:b/>
+          <w:sz w:val="23"/>
+          <w:szCs w:val="23"/>
+        </w:rPr>
+      </w:pPr>
+    </w:p>
+    <w:p>
+      <w:pPr>
+        <w:rPr>
+          <w:b/>
+          <w:sz w:val="23"/>
+          <w:szCs w:val="23"/>
+        </w:rPr>
+      </w:pPr>
     </w:p>
     <w:p>
       <w:pPr>

</xml_diff>